<commit_message>
Uploaded the 11zh week
</commit_message>
<xml_diff>
--- a/ProgAlap/bigProject02/beadando-1-fazis.docx
+++ b/ProgAlap/bigProject02/beadando-1-fazis.docx
@@ -32,8 +32,13 @@
             <w:pPr>
               <w:jc w:val="left"/>
             </w:pPr>
+            <w:proofErr w:type="spellStart"/>
             <w:r>
-              <w:t>Neptun kód:</w:t>
+              <w:t>Neptun</w:t>
+            </w:r>
+            <w:proofErr w:type="spellEnd"/>
+            <w:r>
+              <w:t xml:space="preserve"> kód:</w:t>
             </w:r>
           </w:p>
         </w:tc>
@@ -121,6 +126,17 @@
             <w:pPr>
               <w:jc w:val="left"/>
             </w:pPr>
+            <w:r>
+              <w:t xml:space="preserve">2.  Összegzés külön szervezése, </w:t>
+            </w:r>
+            <w:r>
+              <w:t>Visszavezetés és algoritmus javítása</w:t>
+            </w:r>
+          </w:p>
+          <w:p>
+            <w:pPr>
+              <w:jc w:val="left"/>
+            </w:pPr>
           </w:p>
         </w:tc>
       </w:tr>
@@ -136,7 +152,15 @@
         <w:t xml:space="preserve"> - </w:t>
       </w:r>
       <w:r>
-        <w:t>Résztvevők száma kategóriánként a kihíváson</w:t>
+        <w:t xml:space="preserve">Résztvevők száma </w:t>
+      </w:r>
+      <w:proofErr w:type="spellStart"/>
+      <w:r>
+        <w:t>kategóriánként</w:t>
+      </w:r>
+      <w:proofErr w:type="spellEnd"/>
+      <w:r>
+        <w:t xml:space="preserve"> a kihíváson</w:t>
       </w:r>
     </w:p>
     <w:p>
@@ -190,19 +214,19 @@
           <w:rPr>
             <w:rStyle w:val="Hiperhivatkozs"/>
           </w:rPr>
-          <w:t>Specifik</w:t>
+          <w:t>Speci</w:t>
         </w:r>
         <w:r>
           <w:rPr>
             <w:rStyle w:val="Hiperhivatkozs"/>
           </w:rPr>
-          <w:t>á</w:t>
+          <w:t>f</w:t>
         </w:r>
         <w:r>
           <w:rPr>
             <w:rStyle w:val="Hiperhivatkozs"/>
           </w:rPr>
-          <w:t>ció</w:t>
+          <w:t>ikáció</w:t>
         </w:r>
       </w:hyperlink>
     </w:p>
@@ -245,7 +269,20 @@
           <w:lang w:eastAsia="hu-HU"/>
           <w14:ligatures w14:val="none"/>
         </w:rPr>
-        <w:t xml:space="preserve"> n</w:t>
+        <w:t xml:space="preserve"> </w:t>
+      </w:r>
+      <w:proofErr w:type="spellStart"/>
+      <w:r>
+        <w:rPr>
+          <w:rFonts w:ascii="Cascadia Code" w:eastAsia="Times New Roman" w:hAnsi="Cascadia Code" w:cs="Cascadia Code"/>
+          <w:color w:val="D4D4D4"/>
+          <w:kern w:val="0"/>
+          <w:sz w:val="21"/>
+          <w:szCs w:val="21"/>
+          <w:lang w:eastAsia="hu-HU"/>
+          <w14:ligatures w14:val="none"/>
+        </w:rPr>
+        <w:t>n</w:t>
       </w:r>
       <w:r>
         <w:rPr>
@@ -271,6 +308,7 @@
         </w:rPr>
         <w:t>N</w:t>
       </w:r>
+      <w:proofErr w:type="spellEnd"/>
       <w:r>
         <w:rPr>
           <w:rFonts w:ascii="Cascadia Code" w:eastAsia="Times New Roman" w:hAnsi="Cascadia Code" w:cs="Cascadia Code"/>
@@ -293,7 +331,20 @@
           <w:lang w:eastAsia="hu-HU"/>
           <w14:ligatures w14:val="none"/>
         </w:rPr>
-        <w:t xml:space="preserve"> telepulesek</w:t>
+        <w:t xml:space="preserve"> </w:t>
+      </w:r>
+      <w:proofErr w:type="spellStart"/>
+      <w:r>
+        <w:rPr>
+          <w:rFonts w:ascii="Cascadia Code" w:eastAsia="Times New Roman" w:hAnsi="Cascadia Code" w:cs="Cascadia Code"/>
+          <w:color w:val="D4D4D4"/>
+          <w:kern w:val="0"/>
+          <w:sz w:val="21"/>
+          <w:szCs w:val="21"/>
+          <w:lang w:eastAsia="hu-HU"/>
+          <w14:ligatures w14:val="none"/>
+        </w:rPr>
+        <w:t>telepulesek</w:t>
       </w:r>
       <w:r>
         <w:rPr>
@@ -319,6 +370,7 @@
         </w:rPr>
         <w:t>Tel</w:t>
       </w:r>
+      <w:proofErr w:type="spellEnd"/>
       <w:r>
         <w:rPr>
           <w:rFonts w:ascii="Cascadia Code" w:eastAsia="Times New Roman" w:hAnsi="Cascadia Code" w:cs="Cascadia Code"/>
@@ -427,6 +479,7 @@
         </w:rPr>
         <w:t>(</w:t>
       </w:r>
+      <w:proofErr w:type="spellStart"/>
       <w:r>
         <w:rPr>
           <w:rFonts w:ascii="Cascadia Code" w:eastAsia="Times New Roman" w:hAnsi="Cascadia Code" w:cs="Cascadia Code"/>
@@ -463,17 +516,31 @@
         </w:rPr>
         <w:t>S</w:t>
       </w:r>
-      <w:r>
-        <w:rPr>
-          <w:rFonts w:ascii="Cascadia Code" w:eastAsia="Times New Roman" w:hAnsi="Cascadia Code" w:cs="Cascadia Code"/>
-          <w:color w:val="D4D4D4"/>
-          <w:kern w:val="0"/>
-          <w:sz w:val="21"/>
-          <w:szCs w:val="21"/>
-          <w:lang w:eastAsia="hu-HU"/>
-          <w14:ligatures w14:val="none"/>
-        </w:rPr>
-        <w:t xml:space="preserve"> x lelek</w:t>
+      <w:proofErr w:type="spellEnd"/>
+      <w:r>
+        <w:rPr>
+          <w:rFonts w:ascii="Cascadia Code" w:eastAsia="Times New Roman" w:hAnsi="Cascadia Code" w:cs="Cascadia Code"/>
+          <w:color w:val="D4D4D4"/>
+          <w:kern w:val="0"/>
+          <w:sz w:val="21"/>
+          <w:szCs w:val="21"/>
+          <w:lang w:eastAsia="hu-HU"/>
+          <w14:ligatures w14:val="none"/>
+        </w:rPr>
+        <w:t xml:space="preserve"> x </w:t>
+      </w:r>
+      <w:proofErr w:type="spellStart"/>
+      <w:r>
+        <w:rPr>
+          <w:rFonts w:ascii="Cascadia Code" w:eastAsia="Times New Roman" w:hAnsi="Cascadia Code" w:cs="Cascadia Code"/>
+          <w:color w:val="D4D4D4"/>
+          <w:kern w:val="0"/>
+          <w:sz w:val="21"/>
+          <w:szCs w:val="21"/>
+          <w:lang w:eastAsia="hu-HU"/>
+          <w14:ligatures w14:val="none"/>
+        </w:rPr>
+        <w:t>lelek</w:t>
       </w:r>
       <w:r>
         <w:rPr>
@@ -499,17 +566,31 @@
         </w:rPr>
         <w:t>N</w:t>
       </w:r>
-      <w:r>
-        <w:rPr>
-          <w:rFonts w:ascii="Cascadia Code" w:eastAsia="Times New Roman" w:hAnsi="Cascadia Code" w:cs="Cascadia Code"/>
-          <w:color w:val="D4D4D4"/>
-          <w:kern w:val="0"/>
-          <w:sz w:val="21"/>
-          <w:szCs w:val="21"/>
-          <w:lang w:eastAsia="hu-HU"/>
-          <w14:ligatures w14:val="none"/>
-        </w:rPr>
-        <w:t xml:space="preserve"> x jelentkezok</w:t>
+      <w:proofErr w:type="spellEnd"/>
+      <w:r>
+        <w:rPr>
+          <w:rFonts w:ascii="Cascadia Code" w:eastAsia="Times New Roman" w:hAnsi="Cascadia Code" w:cs="Cascadia Code"/>
+          <w:color w:val="D4D4D4"/>
+          <w:kern w:val="0"/>
+          <w:sz w:val="21"/>
+          <w:szCs w:val="21"/>
+          <w:lang w:eastAsia="hu-HU"/>
+          <w14:ligatures w14:val="none"/>
+        </w:rPr>
+        <w:t xml:space="preserve"> x </w:t>
+      </w:r>
+      <w:proofErr w:type="spellStart"/>
+      <w:r>
+        <w:rPr>
+          <w:rFonts w:ascii="Cascadia Code" w:eastAsia="Times New Roman" w:hAnsi="Cascadia Code" w:cs="Cascadia Code"/>
+          <w:color w:val="D4D4D4"/>
+          <w:kern w:val="0"/>
+          <w:sz w:val="21"/>
+          <w:szCs w:val="21"/>
+          <w:lang w:eastAsia="hu-HU"/>
+          <w14:ligatures w14:val="none"/>
+        </w:rPr>
+        <w:t>jelentkezok</w:t>
       </w:r>
       <w:r>
         <w:rPr>
@@ -535,6 +616,7 @@
         </w:rPr>
         <w:t>N</w:t>
       </w:r>
+      <w:proofErr w:type="spellEnd"/>
       <w:r>
         <w:rPr>
           <w:rFonts w:ascii="Cascadia Code" w:eastAsia="Times New Roman" w:hAnsi="Cascadia Code" w:cs="Cascadia Code"/>
@@ -587,7 +669,20 @@
           <w:lang w:eastAsia="hu-HU"/>
           <w14:ligatures w14:val="none"/>
         </w:rPr>
-        <w:t xml:space="preserve"> osszegzes</w:t>
+        <w:t xml:space="preserve"> </w:t>
+      </w:r>
+      <w:proofErr w:type="spellStart"/>
+      <w:r>
+        <w:rPr>
+          <w:rFonts w:ascii="Cascadia Code" w:eastAsia="Times New Roman" w:hAnsi="Cascadia Code" w:cs="Cascadia Code"/>
+          <w:color w:val="D4D4D4"/>
+          <w:kern w:val="0"/>
+          <w:sz w:val="21"/>
+          <w:szCs w:val="21"/>
+          <w:lang w:eastAsia="hu-HU"/>
+          <w14:ligatures w14:val="none"/>
+        </w:rPr>
+        <w:t>osszegzes</w:t>
       </w:r>
       <w:r>
         <w:rPr>
@@ -613,6 +708,7 @@
         </w:rPr>
         <w:t>N</w:t>
       </w:r>
+      <w:proofErr w:type="spellEnd"/>
       <w:r>
         <w:rPr>
           <w:rFonts w:ascii="Cascadia Code" w:eastAsia="Times New Roman" w:hAnsi="Cascadia Code" w:cs="Cascadia Code"/>
@@ -689,6 +785,7 @@
           <w14:ligatures w14:val="none"/>
         </w:rPr>
       </w:pPr>
+      <w:proofErr w:type="spellStart"/>
       <w:r>
         <w:rPr>
           <w:rFonts w:ascii="Cascadia Code" w:eastAsia="Times New Roman" w:hAnsi="Cascadia Code" w:cs="Cascadia Code"/>
@@ -701,24 +798,15 @@
           <w:lang w:eastAsia="hu-HU"/>
           <w14:ligatures w14:val="none"/>
         </w:rPr>
-        <w:t>Fv:</w:t>
-      </w:r>
-      <w:r>
-        <w:rPr>
-          <w:rFonts w:ascii="Cascadia Code" w:eastAsia="Times New Roman" w:hAnsi="Cascadia Code" w:cs="Cascadia Code"/>
-          <w:color w:val="D4D4D4"/>
-          <w:kern w:val="0"/>
-          <w:sz w:val="21"/>
-          <w:szCs w:val="21"/>
-          <w:lang w:eastAsia="hu-HU"/>
-          <w14:ligatures w14:val="none"/>
-        </w:rPr>
-        <w:t xml:space="preserve"> csoport</w:t>
-      </w:r>
-      <w:r>
-        <w:rPr>
-          <w:rFonts w:ascii="Cascadia Code" w:eastAsia="Times New Roman" w:hAnsi="Cascadia Code" w:cs="Cascadia Code"/>
-          <w:color w:val="DCDCDC"/>
+        <w:t>Fv</w:t>
+      </w:r>
+      <w:proofErr w:type="spellEnd"/>
+      <w:r>
+        <w:rPr>
+          <w:rFonts w:ascii="Cascadia Code" w:eastAsia="Times New Roman" w:hAnsi="Cascadia Code" w:cs="Cascadia Code"/>
+          <w:b/>
+          <w:bCs/>
+          <w:color w:val="74B0DF"/>
           <w:kern w:val="0"/>
           <w:sz w:val="21"/>
           <w:szCs w:val="21"/>
@@ -730,6 +818,43 @@
       <w:r>
         <w:rPr>
           <w:rFonts w:ascii="Cascadia Code" w:eastAsia="Times New Roman" w:hAnsi="Cascadia Code" w:cs="Cascadia Code"/>
+          <w:color w:val="D4D4D4"/>
+          <w:kern w:val="0"/>
+          <w:sz w:val="21"/>
+          <w:szCs w:val="21"/>
+          <w:lang w:eastAsia="hu-HU"/>
+          <w14:ligatures w14:val="none"/>
+        </w:rPr>
+        <w:t xml:space="preserve"> </w:t>
+      </w:r>
+      <w:proofErr w:type="spellStart"/>
+      <w:r>
+        <w:rPr>
+          <w:rFonts w:ascii="Cascadia Code" w:eastAsia="Times New Roman" w:hAnsi="Cascadia Code" w:cs="Cascadia Code"/>
+          <w:color w:val="D4D4D4"/>
+          <w:kern w:val="0"/>
+          <w:sz w:val="21"/>
+          <w:szCs w:val="21"/>
+          <w:lang w:eastAsia="hu-HU"/>
+          <w14:ligatures w14:val="none"/>
+        </w:rPr>
+        <w:t>csoport</w:t>
+      </w:r>
+      <w:r>
+        <w:rPr>
+          <w:rFonts w:ascii="Cascadia Code" w:eastAsia="Times New Roman" w:hAnsi="Cascadia Code" w:cs="Cascadia Code"/>
+          <w:color w:val="DCDCDC"/>
+          <w:kern w:val="0"/>
+          <w:sz w:val="21"/>
+          <w:szCs w:val="21"/>
+          <w:lang w:eastAsia="hu-HU"/>
+          <w14:ligatures w14:val="none"/>
+        </w:rPr>
+        <w:t>:</w:t>
+      </w:r>
+      <w:r>
+        <w:rPr>
+          <w:rFonts w:ascii="Cascadia Code" w:eastAsia="Times New Roman" w:hAnsi="Cascadia Code" w:cs="Cascadia Code"/>
           <w:color w:val="3DC9B0"/>
           <w:kern w:val="0"/>
           <w:sz w:val="21"/>
@@ -739,6 +864,7 @@
         </w:rPr>
         <w:t>N</w:t>
       </w:r>
+      <w:proofErr w:type="spellEnd"/>
       <w:r>
         <w:rPr>
           <w:rFonts w:ascii="Cascadia Code" w:eastAsia="Times New Roman" w:hAnsi="Cascadia Code" w:cs="Cascadia Code"/>
@@ -909,8 +1035,22 @@
           <w:lang w:eastAsia="hu-HU"/>
           <w14:ligatures w14:val="none"/>
         </w:rPr>
-        <w:t xml:space="preserve"> ha telepulesek</w:t>
-      </w:r>
+        <w:t xml:space="preserve"> ha </w:t>
+      </w:r>
+      <w:proofErr w:type="spellStart"/>
+      <w:r>
+        <w:rPr>
+          <w:rFonts w:ascii="Cascadia Code" w:eastAsia="Times New Roman" w:hAnsi="Cascadia Code" w:cs="Cascadia Code"/>
+          <w:color w:val="D4D4D4"/>
+          <w:kern w:val="0"/>
+          <w:sz w:val="21"/>
+          <w:szCs w:val="21"/>
+          <w:lang w:eastAsia="hu-HU"/>
+          <w14:ligatures w14:val="none"/>
+        </w:rPr>
+        <w:t>telepulesek</w:t>
+      </w:r>
+      <w:proofErr w:type="spellEnd"/>
       <w:r>
         <w:rPr>
           <w:rFonts w:ascii="Cascadia Code" w:eastAsia="Times New Roman" w:hAnsi="Cascadia Code" w:cs="Cascadia Code"/>
@@ -1045,8 +1185,22 @@
           <w:lang w:eastAsia="hu-HU"/>
           <w14:ligatures w14:val="none"/>
         </w:rPr>
-        <w:t xml:space="preserve"> ha telepulesek</w:t>
-      </w:r>
+        <w:t xml:space="preserve"> ha </w:t>
+      </w:r>
+      <w:proofErr w:type="spellStart"/>
+      <w:r>
+        <w:rPr>
+          <w:rFonts w:ascii="Cascadia Code" w:eastAsia="Times New Roman" w:hAnsi="Cascadia Code" w:cs="Cascadia Code"/>
+          <w:color w:val="D4D4D4"/>
+          <w:kern w:val="0"/>
+          <w:sz w:val="21"/>
+          <w:szCs w:val="21"/>
+          <w:lang w:eastAsia="hu-HU"/>
+          <w14:ligatures w14:val="none"/>
+        </w:rPr>
+        <w:t>telepulesek</w:t>
+      </w:r>
+      <w:proofErr w:type="spellEnd"/>
       <w:r>
         <w:rPr>
           <w:rFonts w:ascii="Cascadia Code" w:eastAsia="Times New Roman" w:hAnsi="Cascadia Code" w:cs="Cascadia Code"/>
@@ -1181,8 +1335,22 @@
           <w:lang w:eastAsia="hu-HU"/>
           <w14:ligatures w14:val="none"/>
         </w:rPr>
-        <w:t xml:space="preserve"> ha telepulesek</w:t>
-      </w:r>
+        <w:t xml:space="preserve"> ha </w:t>
+      </w:r>
+      <w:proofErr w:type="spellStart"/>
+      <w:r>
+        <w:rPr>
+          <w:rFonts w:ascii="Cascadia Code" w:eastAsia="Times New Roman" w:hAnsi="Cascadia Code" w:cs="Cascadia Code"/>
+          <w:color w:val="D4D4D4"/>
+          <w:kern w:val="0"/>
+          <w:sz w:val="21"/>
+          <w:szCs w:val="21"/>
+          <w:lang w:eastAsia="hu-HU"/>
+          <w14:ligatures w14:val="none"/>
+        </w:rPr>
+        <w:t>telepulesek</w:t>
+      </w:r>
+      <w:proofErr w:type="spellEnd"/>
       <w:r>
         <w:rPr>
           <w:rFonts w:ascii="Cascadia Code" w:eastAsia="Times New Roman" w:hAnsi="Cascadia Code" w:cs="Cascadia Code"/>
@@ -1317,8 +1485,22 @@
           <w:lang w:eastAsia="hu-HU"/>
           <w14:ligatures w14:val="none"/>
         </w:rPr>
-        <w:t xml:space="preserve"> ha telepulesek</w:t>
-      </w:r>
+        <w:t xml:space="preserve"> ha </w:t>
+      </w:r>
+      <w:proofErr w:type="spellStart"/>
+      <w:r>
+        <w:rPr>
+          <w:rFonts w:ascii="Cascadia Code" w:eastAsia="Times New Roman" w:hAnsi="Cascadia Code" w:cs="Cascadia Code"/>
+          <w:color w:val="D4D4D4"/>
+          <w:kern w:val="0"/>
+          <w:sz w:val="21"/>
+          <w:szCs w:val="21"/>
+          <w:lang w:eastAsia="hu-HU"/>
+          <w14:ligatures w14:val="none"/>
+        </w:rPr>
+        <w:t>telepulesek</w:t>
+      </w:r>
+      <w:proofErr w:type="spellEnd"/>
       <w:r>
         <w:rPr>
           <w:rFonts w:ascii="Cascadia Code" w:eastAsia="Times New Roman" w:hAnsi="Cascadia Code" w:cs="Cascadia Code"/>
@@ -1453,8 +1635,22 @@
           <w:lang w:eastAsia="hu-HU"/>
           <w14:ligatures w14:val="none"/>
         </w:rPr>
-        <w:t xml:space="preserve"> ha telepulesek</w:t>
-      </w:r>
+        <w:t xml:space="preserve"> ha </w:t>
+      </w:r>
+      <w:proofErr w:type="spellStart"/>
+      <w:r>
+        <w:rPr>
+          <w:rFonts w:ascii="Cascadia Code" w:eastAsia="Times New Roman" w:hAnsi="Cascadia Code" w:cs="Cascadia Code"/>
+          <w:color w:val="D4D4D4"/>
+          <w:kern w:val="0"/>
+          <w:sz w:val="21"/>
+          <w:szCs w:val="21"/>
+          <w:lang w:eastAsia="hu-HU"/>
+          <w14:ligatures w14:val="none"/>
+        </w:rPr>
+        <w:t>telepulesek</w:t>
+      </w:r>
+      <w:proofErr w:type="spellEnd"/>
       <w:r>
         <w:rPr>
           <w:rFonts w:ascii="Cascadia Code" w:eastAsia="Times New Roman" w:hAnsi="Cascadia Code" w:cs="Cascadia Code"/>
@@ -1589,8 +1785,22 @@
           <w:lang w:eastAsia="hu-HU"/>
           <w14:ligatures w14:val="none"/>
         </w:rPr>
-        <w:t xml:space="preserve"> ha telepulesek</w:t>
-      </w:r>
+        <w:t xml:space="preserve"> ha </w:t>
+      </w:r>
+      <w:proofErr w:type="spellStart"/>
+      <w:r>
+        <w:rPr>
+          <w:rFonts w:ascii="Cascadia Code" w:eastAsia="Times New Roman" w:hAnsi="Cascadia Code" w:cs="Cascadia Code"/>
+          <w:color w:val="D4D4D4"/>
+          <w:kern w:val="0"/>
+          <w:sz w:val="21"/>
+          <w:szCs w:val="21"/>
+          <w:lang w:eastAsia="hu-HU"/>
+          <w14:ligatures w14:val="none"/>
+        </w:rPr>
+        <w:t>telepulesek</w:t>
+      </w:r>
+      <w:proofErr w:type="spellEnd"/>
       <w:r>
         <w:rPr>
           <w:rFonts w:ascii="Cascadia Code" w:eastAsia="Times New Roman" w:hAnsi="Cascadia Code" w:cs="Cascadia Code"/>
@@ -1743,6 +1953,7 @@
           <w14:ligatures w14:val="none"/>
         </w:rPr>
       </w:pPr>
+      <w:proofErr w:type="spellStart"/>
       <w:r>
         <w:rPr>
           <w:rFonts w:ascii="Cascadia Code" w:eastAsia="Times New Roman" w:hAnsi="Cascadia Code" w:cs="Cascadia Code"/>
@@ -1755,7 +1966,46 @@
           <w:lang w:eastAsia="hu-HU"/>
           <w14:ligatures w14:val="none"/>
         </w:rPr>
-        <w:t>Ef:</w:t>
+        <w:t>Fv</w:t>
+      </w:r>
+      <w:proofErr w:type="spellEnd"/>
+      <w:r>
+        <w:rPr>
+          <w:rFonts w:ascii="Cascadia Code" w:eastAsia="Times New Roman" w:hAnsi="Cascadia Code" w:cs="Cascadia Code"/>
+          <w:b/>
+          <w:bCs/>
+          <w:color w:val="74B0DF"/>
+          <w:kern w:val="0"/>
+          <w:sz w:val="21"/>
+          <w:szCs w:val="21"/>
+          <w:lang w:eastAsia="hu-HU"/>
+          <w14:ligatures w14:val="none"/>
+        </w:rPr>
+        <w:t>:</w:t>
+      </w:r>
+      <w:r>
+        <w:rPr>
+          <w:rFonts w:ascii="Cascadia Code" w:eastAsia="Times New Roman" w:hAnsi="Cascadia Code" w:cs="Cascadia Code"/>
+          <w:color w:val="D4D4D4"/>
+          <w:kern w:val="0"/>
+          <w:sz w:val="21"/>
+          <w:szCs w:val="21"/>
+          <w:lang w:eastAsia="hu-HU"/>
+          <w14:ligatures w14:val="none"/>
+        </w:rPr>
+        <w:t xml:space="preserve"> sum</w:t>
+      </w:r>
+      <w:r>
+        <w:rPr>
+          <w:rFonts w:ascii="Cascadia Code" w:eastAsia="Times New Roman" w:hAnsi="Cascadia Code" w:cs="Cascadia Code"/>
+          <w:color w:val="DCDCDC"/>
+          <w:kern w:val="0"/>
+          <w:sz w:val="21"/>
+          <w:szCs w:val="21"/>
+          <w:lang w:eastAsia="hu-HU"/>
+          <w14:ligatures w14:val="none"/>
+        </w:rPr>
+        <w:t>:</w:t>
       </w:r>
       <w:r>
         <w:rPr>
@@ -1772,446 +2022,50 @@
       <w:r>
         <w:rPr>
           <w:rFonts w:ascii="Cascadia Code" w:eastAsia="Times New Roman" w:hAnsi="Cascadia Code" w:cs="Cascadia Code"/>
-          <w:color w:val="B5CEA8"/>
-          <w:kern w:val="0"/>
-          <w:sz w:val="21"/>
-          <w:szCs w:val="21"/>
-          <w:lang w:eastAsia="hu-HU"/>
-          <w14:ligatures w14:val="none"/>
-        </w:rPr>
-        <w:t>1</w:t>
-      </w:r>
-      <w:r>
-        <w:rPr>
-          <w:rFonts w:ascii="Cascadia Code" w:eastAsia="Times New Roman" w:hAnsi="Cascadia Code" w:cs="Cascadia Code"/>
-          <w:color w:val="D4D4D4"/>
-          <w:kern w:val="0"/>
-          <w:sz w:val="21"/>
-          <w:szCs w:val="21"/>
-          <w:lang w:eastAsia="hu-HU"/>
-          <w14:ligatures w14:val="none"/>
-        </w:rPr>
-        <w:t xml:space="preserve"> ≤ n ≤ </w:t>
-      </w:r>
-      <w:r>
-        <w:rPr>
-          <w:rFonts w:ascii="Cascadia Code" w:eastAsia="Times New Roman" w:hAnsi="Cascadia Code" w:cs="Cascadia Code"/>
-          <w:color w:val="B5CEA8"/>
-          <w:kern w:val="0"/>
-          <w:sz w:val="21"/>
-          <w:szCs w:val="21"/>
-          <w:lang w:eastAsia="hu-HU"/>
-          <w14:ligatures w14:val="none"/>
-        </w:rPr>
-        <w:t>1000</w:t>
-      </w:r>
-      <w:r>
-        <w:rPr>
-          <w:rFonts w:ascii="Cascadia Code" w:eastAsia="Times New Roman" w:hAnsi="Cascadia Code" w:cs="Cascadia Code"/>
-          <w:color w:val="D4D4D4"/>
-          <w:kern w:val="0"/>
-          <w:sz w:val="21"/>
-          <w:szCs w:val="21"/>
-          <w:lang w:eastAsia="hu-HU"/>
-          <w14:ligatures w14:val="none"/>
-        </w:rPr>
-        <w:t xml:space="preserve"> és </w:t>
-      </w:r>
-      <w:r>
-        <w:rPr>
-          <w:rFonts w:ascii="Cambria Math" w:eastAsia="Times New Roman" w:hAnsi="Cambria Math" w:cs="Cambria Math"/>
-          <w:color w:val="D4D4D4"/>
-          <w:kern w:val="0"/>
-          <w:sz w:val="21"/>
-          <w:szCs w:val="21"/>
-          <w:lang w:eastAsia="hu-HU"/>
-          <w14:ligatures w14:val="none"/>
-        </w:rPr>
-        <w:t>∀</w:t>
-      </w:r>
-      <w:r>
-        <w:rPr>
-          <w:rFonts w:ascii="Cascadia Code" w:eastAsia="Times New Roman" w:hAnsi="Cascadia Code" w:cs="Cascadia Code"/>
-          <w:color w:val="D4D4D4"/>
-          <w:kern w:val="0"/>
-          <w:sz w:val="21"/>
-          <w:szCs w:val="21"/>
-          <w:lang w:eastAsia="hu-HU"/>
-          <w14:ligatures w14:val="none"/>
-        </w:rPr>
-        <w:t>i</w:t>
-      </w:r>
-      <w:r>
-        <w:rPr>
-          <w:rFonts w:ascii="Cambria Math" w:eastAsia="Times New Roman" w:hAnsi="Cambria Math" w:cs="Cambria Math"/>
-          <w:color w:val="D4D4D4"/>
-          <w:kern w:val="0"/>
-          <w:sz w:val="21"/>
-          <w:szCs w:val="21"/>
-          <w:lang w:eastAsia="hu-HU"/>
-          <w14:ligatures w14:val="none"/>
-        </w:rPr>
-        <w:t>∈</w:t>
-      </w:r>
-      <w:r>
-        <w:rPr>
-          <w:rFonts w:ascii="Cascadia Code" w:eastAsia="Times New Roman" w:hAnsi="Cascadia Code" w:cs="Cascadia Code"/>
-          <w:color w:val="DCDCDC"/>
-          <w:kern w:val="0"/>
-          <w:sz w:val="21"/>
-          <w:szCs w:val="21"/>
-          <w:lang w:eastAsia="hu-HU"/>
-          <w14:ligatures w14:val="none"/>
-        </w:rPr>
-        <w:t>[</w:t>
-      </w:r>
-      <w:r>
-        <w:rPr>
-          <w:rFonts w:ascii="Cascadia Code" w:eastAsia="Times New Roman" w:hAnsi="Cascadia Code" w:cs="Cascadia Code"/>
-          <w:color w:val="B5CEA8"/>
-          <w:kern w:val="0"/>
-          <w:sz w:val="21"/>
-          <w:szCs w:val="21"/>
-          <w:lang w:eastAsia="hu-HU"/>
-          <w14:ligatures w14:val="none"/>
-        </w:rPr>
-        <w:t>1</w:t>
-      </w:r>
-      <w:r>
-        <w:rPr>
-          <w:rFonts w:ascii="Cascadia Code" w:eastAsia="Times New Roman" w:hAnsi="Cascadia Code" w:cs="Cascadia Code"/>
-          <w:color w:val="DCDCDC"/>
-          <w:kern w:val="0"/>
-          <w:sz w:val="21"/>
-          <w:szCs w:val="21"/>
-          <w:lang w:eastAsia="hu-HU"/>
-          <w14:ligatures w14:val="none"/>
-        </w:rPr>
-        <w:t>..</w:t>
-      </w:r>
-      <w:r>
-        <w:rPr>
-          <w:rFonts w:ascii="Cascadia Code" w:eastAsia="Times New Roman" w:hAnsi="Cascadia Code" w:cs="Cascadia Code"/>
-          <w:color w:val="D4D4D4"/>
-          <w:kern w:val="0"/>
-          <w:sz w:val="21"/>
-          <w:szCs w:val="21"/>
-          <w:lang w:eastAsia="hu-HU"/>
-          <w14:ligatures w14:val="none"/>
-        </w:rPr>
-        <w:t>n</w:t>
-      </w:r>
-      <w:r>
-        <w:rPr>
-          <w:rFonts w:ascii="Cascadia Code" w:eastAsia="Times New Roman" w:hAnsi="Cascadia Code" w:cs="Cascadia Code"/>
-          <w:color w:val="DCDCDC"/>
-          <w:kern w:val="0"/>
-          <w:sz w:val="21"/>
-          <w:szCs w:val="21"/>
-          <w:lang w:eastAsia="hu-HU"/>
-          <w14:ligatures w14:val="none"/>
-        </w:rPr>
-        <w:t>]:(</w:t>
-      </w:r>
-      <w:r>
-        <w:rPr>
-          <w:rFonts w:ascii="Cascadia Code" w:eastAsia="Times New Roman" w:hAnsi="Cascadia Code" w:cs="Cascadia Code"/>
-          <w:color w:val="B5CEA8"/>
-          <w:kern w:val="0"/>
-          <w:sz w:val="21"/>
-          <w:szCs w:val="21"/>
-          <w:lang w:eastAsia="hu-HU"/>
-          <w14:ligatures w14:val="none"/>
-        </w:rPr>
-        <w:t>1</w:t>
-      </w:r>
-      <w:r>
-        <w:rPr>
-          <w:rFonts w:ascii="Cascadia Code" w:eastAsia="Times New Roman" w:hAnsi="Cascadia Code" w:cs="Cascadia Code"/>
-          <w:color w:val="D4D4D4"/>
-          <w:kern w:val="0"/>
-          <w:sz w:val="21"/>
-          <w:szCs w:val="21"/>
-          <w:lang w:eastAsia="hu-HU"/>
-          <w14:ligatures w14:val="none"/>
-        </w:rPr>
-        <w:t>≤telepulesek</w:t>
-      </w:r>
-      <w:r>
-        <w:rPr>
-          <w:rFonts w:ascii="Cascadia Code" w:eastAsia="Times New Roman" w:hAnsi="Cascadia Code" w:cs="Cascadia Code"/>
-          <w:color w:val="DCDCDC"/>
-          <w:kern w:val="0"/>
-          <w:sz w:val="21"/>
-          <w:szCs w:val="21"/>
-          <w:lang w:eastAsia="hu-HU"/>
-          <w14:ligatures w14:val="none"/>
-        </w:rPr>
-        <w:t>[</w:t>
-      </w:r>
-      <w:r>
-        <w:rPr>
-          <w:rFonts w:ascii="Cascadia Code" w:eastAsia="Times New Roman" w:hAnsi="Cascadia Code" w:cs="Cascadia Code"/>
-          <w:color w:val="D4D4D4"/>
-          <w:kern w:val="0"/>
-          <w:sz w:val="21"/>
-          <w:szCs w:val="21"/>
-          <w:lang w:eastAsia="hu-HU"/>
-          <w14:ligatures w14:val="none"/>
-        </w:rPr>
-        <w:t>i</w:t>
-      </w:r>
-      <w:r>
-        <w:rPr>
-          <w:rFonts w:ascii="Cascadia Code" w:eastAsia="Times New Roman" w:hAnsi="Cascadia Code" w:cs="Cascadia Code"/>
-          <w:color w:val="DCDCDC"/>
-          <w:kern w:val="0"/>
-          <w:sz w:val="21"/>
-          <w:szCs w:val="21"/>
-          <w:lang w:eastAsia="hu-HU"/>
-          <w14:ligatures w14:val="none"/>
-        </w:rPr>
-        <w:t>].</w:t>
-      </w:r>
-      <w:r>
-        <w:rPr>
-          <w:rFonts w:ascii="Cascadia Code" w:eastAsia="Times New Roman" w:hAnsi="Cascadia Code" w:cs="Cascadia Code"/>
-          <w:color w:val="D4D4D4"/>
-          <w:kern w:val="0"/>
-          <w:sz w:val="21"/>
-          <w:szCs w:val="21"/>
-          <w:lang w:eastAsia="hu-HU"/>
-          <w14:ligatures w14:val="none"/>
-        </w:rPr>
-        <w:t>lelek≤</w:t>
-      </w:r>
-      <w:r>
-        <w:rPr>
-          <w:rFonts w:ascii="Cascadia Code" w:eastAsia="Times New Roman" w:hAnsi="Cascadia Code" w:cs="Cascadia Code"/>
-          <w:color w:val="B5CEA8"/>
-          <w:kern w:val="0"/>
-          <w:sz w:val="21"/>
-          <w:szCs w:val="21"/>
-          <w:lang w:eastAsia="hu-HU"/>
-          <w14:ligatures w14:val="none"/>
-        </w:rPr>
-        <w:t>200000</w:t>
-      </w:r>
-      <w:r>
-        <w:rPr>
-          <w:rFonts w:ascii="Cascadia Code" w:eastAsia="Times New Roman" w:hAnsi="Cascadia Code" w:cs="Cascadia Code"/>
-          <w:color w:val="DCDCDC"/>
-          <w:kern w:val="0"/>
-          <w:sz w:val="21"/>
-          <w:szCs w:val="21"/>
-          <w:lang w:eastAsia="hu-HU"/>
-          <w14:ligatures w14:val="none"/>
-        </w:rPr>
-        <w:t>)</w:t>
-      </w:r>
-      <w:r>
-        <w:rPr>
-          <w:rFonts w:ascii="Cascadia Code" w:eastAsia="Times New Roman" w:hAnsi="Cascadia Code" w:cs="Cascadia Code"/>
-          <w:color w:val="D4D4D4"/>
-          <w:kern w:val="0"/>
-          <w:sz w:val="21"/>
-          <w:szCs w:val="21"/>
-          <w:lang w:eastAsia="hu-HU"/>
-          <w14:ligatures w14:val="none"/>
-        </w:rPr>
-        <w:t xml:space="preserve"> és </w:t>
-      </w:r>
-      <w:r>
-        <w:rPr>
-          <w:rFonts w:ascii="Cambria Math" w:eastAsia="Times New Roman" w:hAnsi="Cambria Math" w:cs="Cambria Math"/>
-          <w:color w:val="D4D4D4"/>
-          <w:kern w:val="0"/>
-          <w:sz w:val="21"/>
-          <w:szCs w:val="21"/>
-          <w:lang w:eastAsia="hu-HU"/>
-          <w14:ligatures w14:val="none"/>
-        </w:rPr>
-        <w:t>∀</w:t>
-      </w:r>
-      <w:r>
-        <w:rPr>
-          <w:rFonts w:ascii="Cascadia Code" w:eastAsia="Times New Roman" w:hAnsi="Cascadia Code" w:cs="Cascadia Code"/>
-          <w:color w:val="D4D4D4"/>
-          <w:kern w:val="0"/>
-          <w:sz w:val="21"/>
-          <w:szCs w:val="21"/>
-          <w:lang w:eastAsia="hu-HU"/>
-          <w14:ligatures w14:val="none"/>
-        </w:rPr>
-        <w:t>i</w:t>
-      </w:r>
-      <w:r>
-        <w:rPr>
-          <w:rFonts w:ascii="Cambria Math" w:eastAsia="Times New Roman" w:hAnsi="Cambria Math" w:cs="Cambria Math"/>
-          <w:color w:val="D4D4D4"/>
-          <w:kern w:val="0"/>
-          <w:sz w:val="21"/>
-          <w:szCs w:val="21"/>
-          <w:lang w:eastAsia="hu-HU"/>
-          <w14:ligatures w14:val="none"/>
-        </w:rPr>
-        <w:t>∈</w:t>
-      </w:r>
-      <w:r>
-        <w:rPr>
-          <w:rFonts w:ascii="Cascadia Code" w:eastAsia="Times New Roman" w:hAnsi="Cascadia Code" w:cs="Cascadia Code"/>
-          <w:color w:val="DCDCDC"/>
-          <w:kern w:val="0"/>
-          <w:sz w:val="21"/>
-          <w:szCs w:val="21"/>
-          <w:lang w:eastAsia="hu-HU"/>
-          <w14:ligatures w14:val="none"/>
-        </w:rPr>
-        <w:t>[</w:t>
-      </w:r>
-      <w:r>
-        <w:rPr>
-          <w:rFonts w:ascii="Cascadia Code" w:eastAsia="Times New Roman" w:hAnsi="Cascadia Code" w:cs="Cascadia Code"/>
-          <w:color w:val="B5CEA8"/>
-          <w:kern w:val="0"/>
-          <w:sz w:val="21"/>
-          <w:szCs w:val="21"/>
-          <w:lang w:eastAsia="hu-HU"/>
-          <w14:ligatures w14:val="none"/>
-        </w:rPr>
-        <w:t>1</w:t>
-      </w:r>
-      <w:r>
-        <w:rPr>
-          <w:rFonts w:ascii="Cascadia Code" w:eastAsia="Times New Roman" w:hAnsi="Cascadia Code" w:cs="Cascadia Code"/>
-          <w:color w:val="DCDCDC"/>
-          <w:kern w:val="0"/>
-          <w:sz w:val="21"/>
-          <w:szCs w:val="21"/>
-          <w:lang w:eastAsia="hu-HU"/>
-          <w14:ligatures w14:val="none"/>
-        </w:rPr>
-        <w:t>..</w:t>
-      </w:r>
-      <w:r>
-        <w:rPr>
-          <w:rFonts w:ascii="Cascadia Code" w:eastAsia="Times New Roman" w:hAnsi="Cascadia Code" w:cs="Cascadia Code"/>
-          <w:color w:val="D4D4D4"/>
-          <w:kern w:val="0"/>
-          <w:sz w:val="21"/>
-          <w:szCs w:val="21"/>
-          <w:lang w:eastAsia="hu-HU"/>
-          <w14:ligatures w14:val="none"/>
-        </w:rPr>
-        <w:t>n</w:t>
-      </w:r>
-      <w:r>
-        <w:rPr>
-          <w:rFonts w:ascii="Cascadia Code" w:eastAsia="Times New Roman" w:hAnsi="Cascadia Code" w:cs="Cascadia Code"/>
-          <w:color w:val="DCDCDC"/>
-          <w:kern w:val="0"/>
-          <w:sz w:val="21"/>
-          <w:szCs w:val="21"/>
-          <w:lang w:eastAsia="hu-HU"/>
-          <w14:ligatures w14:val="none"/>
-        </w:rPr>
-        <w:t>]:(</w:t>
-      </w:r>
-      <w:r>
-        <w:rPr>
-          <w:rFonts w:ascii="Cascadia Code" w:eastAsia="Times New Roman" w:hAnsi="Cascadia Code" w:cs="Cascadia Code"/>
-          <w:color w:val="B5CEA8"/>
-          <w:kern w:val="0"/>
-          <w:sz w:val="21"/>
-          <w:szCs w:val="21"/>
-          <w:lang w:eastAsia="hu-HU"/>
-          <w14:ligatures w14:val="none"/>
-        </w:rPr>
-        <w:t>1</w:t>
-      </w:r>
-      <w:r>
-        <w:rPr>
-          <w:rFonts w:ascii="Cascadia Code" w:eastAsia="Times New Roman" w:hAnsi="Cascadia Code" w:cs="Cascadia Code"/>
-          <w:color w:val="D4D4D4"/>
-          <w:kern w:val="0"/>
-          <w:sz w:val="21"/>
-          <w:szCs w:val="21"/>
-          <w:lang w:eastAsia="hu-HU"/>
-          <w14:ligatures w14:val="none"/>
-        </w:rPr>
-        <w:t>≤telepulesek</w:t>
-      </w:r>
-      <w:r>
-        <w:rPr>
-          <w:rFonts w:ascii="Cascadia Code" w:eastAsia="Times New Roman" w:hAnsi="Cascadia Code" w:cs="Cascadia Code"/>
-          <w:color w:val="DCDCDC"/>
-          <w:kern w:val="0"/>
-          <w:sz w:val="21"/>
-          <w:szCs w:val="21"/>
-          <w:lang w:eastAsia="hu-HU"/>
-          <w14:ligatures w14:val="none"/>
-        </w:rPr>
-        <w:t>[</w:t>
-      </w:r>
-      <w:r>
-        <w:rPr>
-          <w:rFonts w:ascii="Cascadia Code" w:eastAsia="Times New Roman" w:hAnsi="Cascadia Code" w:cs="Cascadia Code"/>
-          <w:color w:val="D4D4D4"/>
-          <w:kern w:val="0"/>
-          <w:sz w:val="21"/>
-          <w:szCs w:val="21"/>
-          <w:lang w:eastAsia="hu-HU"/>
-          <w14:ligatures w14:val="none"/>
-        </w:rPr>
-        <w:t>i</w:t>
-      </w:r>
-      <w:r>
-        <w:rPr>
-          <w:rFonts w:ascii="Cascadia Code" w:eastAsia="Times New Roman" w:hAnsi="Cascadia Code" w:cs="Cascadia Code"/>
-          <w:color w:val="DCDCDC"/>
-          <w:kern w:val="0"/>
-          <w:sz w:val="21"/>
-          <w:szCs w:val="21"/>
-          <w:lang w:eastAsia="hu-HU"/>
-          <w14:ligatures w14:val="none"/>
-        </w:rPr>
-        <w:t>].</w:t>
-      </w:r>
-      <w:r>
-        <w:rPr>
-          <w:rFonts w:ascii="Cascadia Code" w:eastAsia="Times New Roman" w:hAnsi="Cascadia Code" w:cs="Cascadia Code"/>
-          <w:color w:val="D4D4D4"/>
-          <w:kern w:val="0"/>
-          <w:sz w:val="21"/>
-          <w:szCs w:val="21"/>
-          <w:lang w:eastAsia="hu-HU"/>
-          <w14:ligatures w14:val="none"/>
-        </w:rPr>
-        <w:t>jelentkezok≤</w:t>
-      </w:r>
-      <w:r>
-        <w:rPr>
-          <w:rFonts w:ascii="Cascadia Code" w:eastAsia="Times New Roman" w:hAnsi="Cascadia Code" w:cs="Cascadia Code"/>
-          <w:color w:val="B5CEA8"/>
-          <w:kern w:val="0"/>
-          <w:sz w:val="21"/>
-          <w:szCs w:val="21"/>
-          <w:lang w:eastAsia="hu-HU"/>
-          <w14:ligatures w14:val="none"/>
-        </w:rPr>
-        <w:t>10000</w:t>
-      </w:r>
-      <w:r>
-        <w:rPr>
-          <w:rFonts w:ascii="Cascadia Code" w:eastAsia="Times New Roman" w:hAnsi="Cascadia Code" w:cs="Cascadia Code"/>
-          <w:color w:val="DCDCDC"/>
-          <w:kern w:val="0"/>
-          <w:sz w:val="21"/>
-          <w:szCs w:val="21"/>
-          <w:lang w:eastAsia="hu-HU"/>
-          <w14:ligatures w14:val="none"/>
-        </w:rPr>
-        <w:t>)</w:t>
+          <w:color w:val="3DC9B0"/>
+          <w:kern w:val="0"/>
+          <w:sz w:val="21"/>
+          <w:szCs w:val="21"/>
+          <w:lang w:eastAsia="hu-HU"/>
+          <w14:ligatures w14:val="none"/>
+        </w:rPr>
+        <w:t>N</w:t>
+      </w:r>
+      <w:r>
+        <w:rPr>
+          <w:rFonts w:ascii="Cascadia Code" w:eastAsia="Times New Roman" w:hAnsi="Cascadia Code" w:cs="Cascadia Code"/>
+          <w:color w:val="D4D4D4"/>
+          <w:kern w:val="0"/>
+          <w:sz w:val="21"/>
+          <w:szCs w:val="21"/>
+          <w:lang w:eastAsia="hu-HU"/>
+          <w14:ligatures w14:val="none"/>
+        </w:rPr>
+        <w:t>-&gt;</w:t>
+      </w:r>
+      <w:r>
+        <w:rPr>
+          <w:rFonts w:ascii="Cascadia Code" w:eastAsia="Times New Roman" w:hAnsi="Cascadia Code" w:cs="Cascadia Code"/>
+          <w:color w:val="3DC9B0"/>
+          <w:kern w:val="0"/>
+          <w:sz w:val="21"/>
+          <w:szCs w:val="21"/>
+          <w:lang w:eastAsia="hu-HU"/>
+          <w14:ligatures w14:val="none"/>
+        </w:rPr>
+        <w:t>N</w:t>
+      </w:r>
+      <w:r>
+        <w:rPr>
+          <w:rFonts w:ascii="Cascadia Code" w:eastAsia="Times New Roman" w:hAnsi="Cascadia Code" w:cs="Cascadia Code"/>
+          <w:color w:val="DCDCDC"/>
+          <w:kern w:val="0"/>
+          <w:sz w:val="21"/>
+          <w:szCs w:val="21"/>
+          <w:lang w:eastAsia="hu-HU"/>
+          <w14:ligatures w14:val="none"/>
+        </w:rPr>
+        <w:t>,</w:t>
       </w:r>
     </w:p>
     <w:p>
@@ -2232,6 +2086,315 @@
       <w:r>
         <w:rPr>
           <w:rFonts w:ascii="Cascadia Code" w:eastAsia="Times New Roman" w:hAnsi="Cascadia Code" w:cs="Cascadia Code"/>
+          <w:color w:val="D4D4D4"/>
+          <w:kern w:val="0"/>
+          <w:sz w:val="21"/>
+          <w:szCs w:val="21"/>
+          <w:lang w:eastAsia="hu-HU"/>
+          <w14:ligatures w14:val="none"/>
+        </w:rPr>
+        <w:t>    sum</w:t>
+      </w:r>
+      <w:r>
+        <w:rPr>
+          <w:rFonts w:ascii="Cascadia Code" w:eastAsia="Times New Roman" w:hAnsi="Cascadia Code" w:cs="Cascadia Code"/>
+          <w:color w:val="DCDCDC"/>
+          <w:kern w:val="0"/>
+          <w:sz w:val="21"/>
+          <w:szCs w:val="21"/>
+          <w:lang w:eastAsia="hu-HU"/>
+          <w14:ligatures w14:val="none"/>
+        </w:rPr>
+        <w:t>(</w:t>
+      </w:r>
+      <w:r>
+        <w:rPr>
+          <w:rFonts w:ascii="Cascadia Code" w:eastAsia="Times New Roman" w:hAnsi="Cascadia Code" w:cs="Cascadia Code"/>
+          <w:color w:val="D4D4D4"/>
+          <w:kern w:val="0"/>
+          <w:sz w:val="21"/>
+          <w:szCs w:val="21"/>
+          <w:lang w:eastAsia="hu-HU"/>
+          <w14:ligatures w14:val="none"/>
+        </w:rPr>
+        <w:t>j</w:t>
+      </w:r>
+      <w:r>
+        <w:rPr>
+          <w:rFonts w:ascii="Cascadia Code" w:eastAsia="Times New Roman" w:hAnsi="Cascadia Code" w:cs="Cascadia Code"/>
+          <w:color w:val="DCDCDC"/>
+          <w:kern w:val="0"/>
+          <w:sz w:val="21"/>
+          <w:szCs w:val="21"/>
+          <w:lang w:eastAsia="hu-HU"/>
+          <w14:ligatures w14:val="none"/>
+        </w:rPr>
+        <w:t>)</w:t>
+      </w:r>
+      <w:r>
+        <w:rPr>
+          <w:rFonts w:ascii="Cascadia Code" w:eastAsia="Times New Roman" w:hAnsi="Cascadia Code" w:cs="Cascadia Code"/>
+          <w:color w:val="D4D4D4"/>
+          <w:kern w:val="0"/>
+          <w:sz w:val="21"/>
+          <w:szCs w:val="21"/>
+          <w:lang w:eastAsia="hu-HU"/>
+          <w14:ligatures w14:val="none"/>
+        </w:rPr>
+        <w:t xml:space="preserve"> = </w:t>
+      </w:r>
+      <w:r>
+        <w:rPr>
+          <w:rFonts w:ascii="Cascadia Code" w:eastAsia="Times New Roman" w:hAnsi="Cascadia Code" w:cs="Cascadia Code"/>
+          <w:b/>
+          <w:bCs/>
+          <w:color w:val="569CD6"/>
+          <w:kern w:val="0"/>
+          <w:sz w:val="21"/>
+          <w:szCs w:val="21"/>
+          <w:lang w:eastAsia="hu-HU"/>
+          <w14:ligatures w14:val="none"/>
+        </w:rPr>
+        <w:t>SZUMMA</w:t>
+      </w:r>
+      <w:r>
+        <w:rPr>
+          <w:rFonts w:ascii="Cascadia Code" w:eastAsia="Times New Roman" w:hAnsi="Cascadia Code" w:cs="Cascadia Code"/>
+          <w:color w:val="DCDCDC"/>
+          <w:kern w:val="0"/>
+          <w:sz w:val="21"/>
+          <w:szCs w:val="21"/>
+          <w:lang w:eastAsia="hu-HU"/>
+          <w14:ligatures w14:val="none"/>
+        </w:rPr>
+        <w:t>(</w:t>
+      </w:r>
+      <w:r>
+        <w:rPr>
+          <w:rFonts w:ascii="Cascadia Code" w:eastAsia="Times New Roman" w:hAnsi="Cascadia Code" w:cs="Cascadia Code"/>
+          <w:color w:val="D4D4D4"/>
+          <w:kern w:val="0"/>
+          <w:sz w:val="21"/>
+          <w:szCs w:val="21"/>
+          <w:lang w:eastAsia="hu-HU"/>
+          <w14:ligatures w14:val="none"/>
+        </w:rPr>
+        <w:t>j=</w:t>
+      </w:r>
+      <w:r>
+        <w:rPr>
+          <w:rFonts w:ascii="Cascadia Code" w:eastAsia="Times New Roman" w:hAnsi="Cascadia Code" w:cs="Cascadia Code"/>
+          <w:color w:val="B5CEA8"/>
+          <w:kern w:val="0"/>
+          <w:sz w:val="21"/>
+          <w:szCs w:val="21"/>
+          <w:lang w:eastAsia="hu-HU"/>
+          <w14:ligatures w14:val="none"/>
+        </w:rPr>
+        <w:t>1</w:t>
+      </w:r>
+      <w:r>
+        <w:rPr>
+          <w:rFonts w:ascii="Cascadia Code" w:eastAsia="Times New Roman" w:hAnsi="Cascadia Code" w:cs="Cascadia Code"/>
+          <w:color w:val="DCDCDC"/>
+          <w:kern w:val="0"/>
+          <w:sz w:val="21"/>
+          <w:szCs w:val="21"/>
+          <w:lang w:eastAsia="hu-HU"/>
+          <w14:ligatures w14:val="none"/>
+        </w:rPr>
+        <w:t>..</w:t>
+      </w:r>
+      <w:r>
+        <w:rPr>
+          <w:rFonts w:ascii="Cascadia Code" w:eastAsia="Times New Roman" w:hAnsi="Cascadia Code" w:cs="Cascadia Code"/>
+          <w:color w:val="D4D4D4"/>
+          <w:kern w:val="0"/>
+          <w:sz w:val="21"/>
+          <w:szCs w:val="21"/>
+          <w:lang w:eastAsia="hu-HU"/>
+          <w14:ligatures w14:val="none"/>
+        </w:rPr>
+        <w:t>n</w:t>
+      </w:r>
+      <w:r>
+        <w:rPr>
+          <w:rFonts w:ascii="Cascadia Code" w:eastAsia="Times New Roman" w:hAnsi="Cascadia Code" w:cs="Cascadia Code"/>
+          <w:color w:val="DCDCDC"/>
+          <w:kern w:val="0"/>
+          <w:sz w:val="21"/>
+          <w:szCs w:val="21"/>
+          <w:lang w:eastAsia="hu-HU"/>
+          <w14:ligatures w14:val="none"/>
+        </w:rPr>
+        <w:t>,</w:t>
+      </w:r>
+      <w:r>
+        <w:rPr>
+          <w:rFonts w:ascii="Cascadia Code" w:eastAsia="Times New Roman" w:hAnsi="Cascadia Code" w:cs="Cascadia Code"/>
+          <w:color w:val="D4D4D4"/>
+          <w:kern w:val="0"/>
+          <w:sz w:val="21"/>
+          <w:szCs w:val="21"/>
+          <w:lang w:eastAsia="hu-HU"/>
+          <w14:ligatures w14:val="none"/>
+        </w:rPr>
+        <w:t>telepulesek</w:t>
+      </w:r>
+      <w:r>
+        <w:rPr>
+          <w:rFonts w:ascii="Cascadia Code" w:eastAsia="Times New Roman" w:hAnsi="Cascadia Code" w:cs="Cascadia Code"/>
+          <w:color w:val="DCDCDC"/>
+          <w:kern w:val="0"/>
+          <w:sz w:val="21"/>
+          <w:szCs w:val="21"/>
+          <w:lang w:eastAsia="hu-HU"/>
+          <w14:ligatures w14:val="none"/>
+        </w:rPr>
+        <w:t>[</w:t>
+      </w:r>
+      <w:r>
+        <w:rPr>
+          <w:rFonts w:ascii="Cascadia Code" w:eastAsia="Times New Roman" w:hAnsi="Cascadia Code" w:cs="Cascadia Code"/>
+          <w:color w:val="D4D4D4"/>
+          <w:kern w:val="0"/>
+          <w:sz w:val="21"/>
+          <w:szCs w:val="21"/>
+          <w:lang w:eastAsia="hu-HU"/>
+          <w14:ligatures w14:val="none"/>
+        </w:rPr>
+        <w:t>j</w:t>
+      </w:r>
+      <w:r>
+        <w:rPr>
+          <w:rFonts w:ascii="Cascadia Code" w:eastAsia="Times New Roman" w:hAnsi="Cascadia Code" w:cs="Cascadia Code"/>
+          <w:color w:val="DCDCDC"/>
+          <w:kern w:val="0"/>
+          <w:sz w:val="21"/>
+          <w:szCs w:val="21"/>
+          <w:lang w:eastAsia="hu-HU"/>
+          <w14:ligatures w14:val="none"/>
+        </w:rPr>
+        <w:t>].</w:t>
+      </w:r>
+      <w:proofErr w:type="spellStart"/>
+      <w:r>
+        <w:rPr>
+          <w:rFonts w:ascii="Cascadia Code" w:eastAsia="Times New Roman" w:hAnsi="Cascadia Code" w:cs="Cascadia Code"/>
+          <w:color w:val="D4D4D4"/>
+          <w:kern w:val="0"/>
+          <w:sz w:val="21"/>
+          <w:szCs w:val="21"/>
+          <w:lang w:eastAsia="hu-HU"/>
+          <w14:ligatures w14:val="none"/>
+        </w:rPr>
+        <w:t>jelentkezok</w:t>
+      </w:r>
+      <w:r>
+        <w:rPr>
+          <w:rFonts w:ascii="Cascadia Code" w:eastAsia="Times New Roman" w:hAnsi="Cascadia Code" w:cs="Cascadia Code"/>
+          <w:color w:val="DCDCDC"/>
+          <w:kern w:val="0"/>
+          <w:sz w:val="21"/>
+          <w:szCs w:val="21"/>
+          <w:lang w:eastAsia="hu-HU"/>
+          <w14:ligatures w14:val="none"/>
+        </w:rPr>
+        <w:t>,</w:t>
+      </w:r>
+      <w:r>
+        <w:rPr>
+          <w:rFonts w:ascii="Cascadia Code" w:eastAsia="Times New Roman" w:hAnsi="Cascadia Code" w:cs="Cascadia Code"/>
+          <w:color w:val="D4D4D4"/>
+          <w:kern w:val="0"/>
+          <w:sz w:val="21"/>
+          <w:szCs w:val="21"/>
+          <w:lang w:eastAsia="hu-HU"/>
+          <w14:ligatures w14:val="none"/>
+        </w:rPr>
+        <w:t>csoport</w:t>
+      </w:r>
+      <w:proofErr w:type="spellEnd"/>
+      <w:r>
+        <w:rPr>
+          <w:rFonts w:ascii="Cascadia Code" w:eastAsia="Times New Roman" w:hAnsi="Cascadia Code" w:cs="Cascadia Code"/>
+          <w:color w:val="DCDCDC"/>
+          <w:kern w:val="0"/>
+          <w:sz w:val="21"/>
+          <w:szCs w:val="21"/>
+          <w:lang w:eastAsia="hu-HU"/>
+          <w14:ligatures w14:val="none"/>
+        </w:rPr>
+        <w:t>(</w:t>
+      </w:r>
+      <w:r>
+        <w:rPr>
+          <w:rFonts w:ascii="Cascadia Code" w:eastAsia="Times New Roman" w:hAnsi="Cascadia Code" w:cs="Cascadia Code"/>
+          <w:color w:val="D4D4D4"/>
+          <w:kern w:val="0"/>
+          <w:sz w:val="21"/>
+          <w:szCs w:val="21"/>
+          <w:lang w:eastAsia="hu-HU"/>
+          <w14:ligatures w14:val="none"/>
+        </w:rPr>
+        <w:t>j</w:t>
+      </w:r>
+      <w:r>
+        <w:rPr>
+          <w:rFonts w:ascii="Cascadia Code" w:eastAsia="Times New Roman" w:hAnsi="Cascadia Code" w:cs="Cascadia Code"/>
+          <w:color w:val="DCDCDC"/>
+          <w:kern w:val="0"/>
+          <w:sz w:val="21"/>
+          <w:szCs w:val="21"/>
+          <w:lang w:eastAsia="hu-HU"/>
+          <w14:ligatures w14:val="none"/>
+        </w:rPr>
+        <w:t>)</w:t>
+      </w:r>
+      <w:r>
+        <w:rPr>
+          <w:rFonts w:ascii="Cascadia Code" w:eastAsia="Times New Roman" w:hAnsi="Cascadia Code" w:cs="Cascadia Code"/>
+          <w:color w:val="D4D4D4"/>
+          <w:kern w:val="0"/>
+          <w:sz w:val="21"/>
+          <w:szCs w:val="21"/>
+          <w:lang w:eastAsia="hu-HU"/>
+          <w14:ligatures w14:val="none"/>
+        </w:rPr>
+        <w:t>=i</w:t>
+      </w:r>
+      <w:r>
+        <w:rPr>
+          <w:rFonts w:ascii="Cascadia Code" w:eastAsia="Times New Roman" w:hAnsi="Cascadia Code" w:cs="Cascadia Code"/>
+          <w:color w:val="DCDCDC"/>
+          <w:kern w:val="0"/>
+          <w:sz w:val="21"/>
+          <w:szCs w:val="21"/>
+          <w:lang w:eastAsia="hu-HU"/>
+          <w14:ligatures w14:val="none"/>
+        </w:rPr>
+        <w:t>)</w:t>
+      </w:r>
+    </w:p>
+    <w:p>
+      <w:pPr>
+        <w:shd w:val="clear" w:color="auto" w:fill="1E1E1E"/>
+        <w:spacing w:after="0" w:line="285" w:lineRule="atLeast"/>
+        <w:jc w:val="left"/>
+        <w:rPr>
+          <w:rFonts w:ascii="Cascadia Code" w:eastAsia="Times New Roman" w:hAnsi="Cascadia Code" w:cs="Cascadia Code"/>
+          <w:color w:val="D4D4D4"/>
+          <w:kern w:val="0"/>
+          <w:sz w:val="21"/>
+          <w:szCs w:val="21"/>
+          <w:lang w:eastAsia="hu-HU"/>
+          <w14:ligatures w14:val="none"/>
+        </w:rPr>
+      </w:pPr>
+      <w:proofErr w:type="spellStart"/>
+      <w:r>
+        <w:rPr>
+          <w:rFonts w:ascii="Cascadia Code" w:eastAsia="Times New Roman" w:hAnsi="Cascadia Code" w:cs="Cascadia Code"/>
           <w:b/>
           <w:bCs/>
           <w:color w:val="74B0DF"/>
@@ -2241,19 +2404,562 @@
           <w:lang w:eastAsia="hu-HU"/>
           <w14:ligatures w14:val="none"/>
         </w:rPr>
-        <w:t>Uf:</w:t>
-      </w:r>
-      <w:r>
-        <w:rPr>
-          <w:rFonts w:ascii="Cascadia Code" w:eastAsia="Times New Roman" w:hAnsi="Cascadia Code" w:cs="Cascadia Code"/>
-          <w:color w:val="D4D4D4"/>
-          <w:kern w:val="0"/>
-          <w:sz w:val="21"/>
-          <w:szCs w:val="21"/>
-          <w:lang w:eastAsia="hu-HU"/>
-          <w14:ligatures w14:val="none"/>
-        </w:rPr>
-        <w:t xml:space="preserve"> osszegzes = </w:t>
+        <w:t>Ef</w:t>
+      </w:r>
+      <w:proofErr w:type="spellEnd"/>
+      <w:r>
+        <w:rPr>
+          <w:rFonts w:ascii="Cascadia Code" w:eastAsia="Times New Roman" w:hAnsi="Cascadia Code" w:cs="Cascadia Code"/>
+          <w:b/>
+          <w:bCs/>
+          <w:color w:val="74B0DF"/>
+          <w:kern w:val="0"/>
+          <w:sz w:val="21"/>
+          <w:szCs w:val="21"/>
+          <w:lang w:eastAsia="hu-HU"/>
+          <w14:ligatures w14:val="none"/>
+        </w:rPr>
+        <w:t>:</w:t>
+      </w:r>
+      <w:r>
+        <w:rPr>
+          <w:rFonts w:ascii="Cascadia Code" w:eastAsia="Times New Roman" w:hAnsi="Cascadia Code" w:cs="Cascadia Code"/>
+          <w:color w:val="D4D4D4"/>
+          <w:kern w:val="0"/>
+          <w:sz w:val="21"/>
+          <w:szCs w:val="21"/>
+          <w:lang w:eastAsia="hu-HU"/>
+          <w14:ligatures w14:val="none"/>
+        </w:rPr>
+        <w:t xml:space="preserve"> </w:t>
+      </w:r>
+      <w:r>
+        <w:rPr>
+          <w:rFonts w:ascii="Cascadia Code" w:eastAsia="Times New Roman" w:hAnsi="Cascadia Code" w:cs="Cascadia Code"/>
+          <w:color w:val="B5CEA8"/>
+          <w:kern w:val="0"/>
+          <w:sz w:val="21"/>
+          <w:szCs w:val="21"/>
+          <w:lang w:eastAsia="hu-HU"/>
+          <w14:ligatures w14:val="none"/>
+        </w:rPr>
+        <w:t>1</w:t>
+      </w:r>
+      <w:r>
+        <w:rPr>
+          <w:rFonts w:ascii="Cascadia Code" w:eastAsia="Times New Roman" w:hAnsi="Cascadia Code" w:cs="Cascadia Code"/>
+          <w:color w:val="D4D4D4"/>
+          <w:kern w:val="0"/>
+          <w:sz w:val="21"/>
+          <w:szCs w:val="21"/>
+          <w:lang w:eastAsia="hu-HU"/>
+          <w14:ligatures w14:val="none"/>
+        </w:rPr>
+        <w:t xml:space="preserve"> ≤ n ≤ </w:t>
+      </w:r>
+      <w:r>
+        <w:rPr>
+          <w:rFonts w:ascii="Cascadia Code" w:eastAsia="Times New Roman" w:hAnsi="Cascadia Code" w:cs="Cascadia Code"/>
+          <w:color w:val="B5CEA8"/>
+          <w:kern w:val="0"/>
+          <w:sz w:val="21"/>
+          <w:szCs w:val="21"/>
+          <w:lang w:eastAsia="hu-HU"/>
+          <w14:ligatures w14:val="none"/>
+        </w:rPr>
+        <w:t>1000</w:t>
+      </w:r>
+      <w:r>
+        <w:rPr>
+          <w:rFonts w:ascii="Cascadia Code" w:eastAsia="Times New Roman" w:hAnsi="Cascadia Code" w:cs="Cascadia Code"/>
+          <w:color w:val="D4D4D4"/>
+          <w:kern w:val="0"/>
+          <w:sz w:val="21"/>
+          <w:szCs w:val="21"/>
+          <w:lang w:eastAsia="hu-HU"/>
+          <w14:ligatures w14:val="none"/>
+        </w:rPr>
+        <w:t xml:space="preserve"> és </w:t>
+      </w:r>
+      <w:r>
+        <w:rPr>
+          <w:rFonts w:ascii="Cambria Math" w:eastAsia="Times New Roman" w:hAnsi="Cambria Math" w:cs="Cambria Math"/>
+          <w:color w:val="D4D4D4"/>
+          <w:kern w:val="0"/>
+          <w:sz w:val="21"/>
+          <w:szCs w:val="21"/>
+          <w:lang w:eastAsia="hu-HU"/>
+          <w14:ligatures w14:val="none"/>
+        </w:rPr>
+        <w:t>∀</w:t>
+      </w:r>
+      <w:r>
+        <w:rPr>
+          <w:rFonts w:ascii="Cascadia Code" w:eastAsia="Times New Roman" w:hAnsi="Cascadia Code" w:cs="Cascadia Code"/>
+          <w:color w:val="D4D4D4"/>
+          <w:kern w:val="0"/>
+          <w:sz w:val="21"/>
+          <w:szCs w:val="21"/>
+          <w:lang w:eastAsia="hu-HU"/>
+          <w14:ligatures w14:val="none"/>
+        </w:rPr>
+        <w:t>i</w:t>
+      </w:r>
+      <w:r>
+        <w:rPr>
+          <w:rFonts w:ascii="Cambria Math" w:eastAsia="Times New Roman" w:hAnsi="Cambria Math" w:cs="Cambria Math"/>
+          <w:color w:val="D4D4D4"/>
+          <w:kern w:val="0"/>
+          <w:sz w:val="21"/>
+          <w:szCs w:val="21"/>
+          <w:lang w:eastAsia="hu-HU"/>
+          <w14:ligatures w14:val="none"/>
+        </w:rPr>
+        <w:t>∈</w:t>
+      </w:r>
+      <w:r>
+        <w:rPr>
+          <w:rFonts w:ascii="Cascadia Code" w:eastAsia="Times New Roman" w:hAnsi="Cascadia Code" w:cs="Cascadia Code"/>
+          <w:color w:val="DCDCDC"/>
+          <w:kern w:val="0"/>
+          <w:sz w:val="21"/>
+          <w:szCs w:val="21"/>
+          <w:lang w:eastAsia="hu-HU"/>
+          <w14:ligatures w14:val="none"/>
+        </w:rPr>
+        <w:t>[</w:t>
+      </w:r>
+      <w:r>
+        <w:rPr>
+          <w:rFonts w:ascii="Cascadia Code" w:eastAsia="Times New Roman" w:hAnsi="Cascadia Code" w:cs="Cascadia Code"/>
+          <w:color w:val="B5CEA8"/>
+          <w:kern w:val="0"/>
+          <w:sz w:val="21"/>
+          <w:szCs w:val="21"/>
+          <w:lang w:eastAsia="hu-HU"/>
+          <w14:ligatures w14:val="none"/>
+        </w:rPr>
+        <w:t>1</w:t>
+      </w:r>
+      <w:r>
+        <w:rPr>
+          <w:rFonts w:ascii="Cascadia Code" w:eastAsia="Times New Roman" w:hAnsi="Cascadia Code" w:cs="Cascadia Code"/>
+          <w:color w:val="DCDCDC"/>
+          <w:kern w:val="0"/>
+          <w:sz w:val="21"/>
+          <w:szCs w:val="21"/>
+          <w:lang w:eastAsia="hu-HU"/>
+          <w14:ligatures w14:val="none"/>
+        </w:rPr>
+        <w:t>..</w:t>
+      </w:r>
+      <w:r>
+        <w:rPr>
+          <w:rFonts w:ascii="Cascadia Code" w:eastAsia="Times New Roman" w:hAnsi="Cascadia Code" w:cs="Cascadia Code"/>
+          <w:color w:val="D4D4D4"/>
+          <w:kern w:val="0"/>
+          <w:sz w:val="21"/>
+          <w:szCs w:val="21"/>
+          <w:lang w:eastAsia="hu-HU"/>
+          <w14:ligatures w14:val="none"/>
+        </w:rPr>
+        <w:t>n</w:t>
+      </w:r>
+      <w:r>
+        <w:rPr>
+          <w:rFonts w:ascii="Cascadia Code" w:eastAsia="Times New Roman" w:hAnsi="Cascadia Code" w:cs="Cascadia Code"/>
+          <w:color w:val="DCDCDC"/>
+          <w:kern w:val="0"/>
+          <w:sz w:val="21"/>
+          <w:szCs w:val="21"/>
+          <w:lang w:eastAsia="hu-HU"/>
+          <w14:ligatures w14:val="none"/>
+        </w:rPr>
+        <w:t>]:(</w:t>
+      </w:r>
+      <w:r>
+        <w:rPr>
+          <w:rFonts w:ascii="Cascadia Code" w:eastAsia="Times New Roman" w:hAnsi="Cascadia Code" w:cs="Cascadia Code"/>
+          <w:color w:val="B5CEA8"/>
+          <w:kern w:val="0"/>
+          <w:sz w:val="21"/>
+          <w:szCs w:val="21"/>
+          <w:lang w:eastAsia="hu-HU"/>
+          <w14:ligatures w14:val="none"/>
+        </w:rPr>
+        <w:t>1</w:t>
+      </w:r>
+      <w:r>
+        <w:rPr>
+          <w:rFonts w:ascii="Cascadia Code" w:eastAsia="Times New Roman" w:hAnsi="Cascadia Code" w:cs="Cascadia Code"/>
+          <w:color w:val="D4D4D4"/>
+          <w:kern w:val="0"/>
+          <w:sz w:val="21"/>
+          <w:szCs w:val="21"/>
+          <w:lang w:eastAsia="hu-HU"/>
+          <w14:ligatures w14:val="none"/>
+        </w:rPr>
+        <w:t>≤telepulesek</w:t>
+      </w:r>
+      <w:r>
+        <w:rPr>
+          <w:rFonts w:ascii="Cascadia Code" w:eastAsia="Times New Roman" w:hAnsi="Cascadia Code" w:cs="Cascadia Code"/>
+          <w:color w:val="DCDCDC"/>
+          <w:kern w:val="0"/>
+          <w:sz w:val="21"/>
+          <w:szCs w:val="21"/>
+          <w:lang w:eastAsia="hu-HU"/>
+          <w14:ligatures w14:val="none"/>
+        </w:rPr>
+        <w:t>[</w:t>
+      </w:r>
+      <w:r>
+        <w:rPr>
+          <w:rFonts w:ascii="Cascadia Code" w:eastAsia="Times New Roman" w:hAnsi="Cascadia Code" w:cs="Cascadia Code"/>
+          <w:color w:val="D4D4D4"/>
+          <w:kern w:val="0"/>
+          <w:sz w:val="21"/>
+          <w:szCs w:val="21"/>
+          <w:lang w:eastAsia="hu-HU"/>
+          <w14:ligatures w14:val="none"/>
+        </w:rPr>
+        <w:t>i</w:t>
+      </w:r>
+      <w:r>
+        <w:rPr>
+          <w:rFonts w:ascii="Cascadia Code" w:eastAsia="Times New Roman" w:hAnsi="Cascadia Code" w:cs="Cascadia Code"/>
+          <w:color w:val="DCDCDC"/>
+          <w:kern w:val="0"/>
+          <w:sz w:val="21"/>
+          <w:szCs w:val="21"/>
+          <w:lang w:eastAsia="hu-HU"/>
+          <w14:ligatures w14:val="none"/>
+        </w:rPr>
+        <w:t>].</w:t>
+      </w:r>
+      <w:r>
+        <w:rPr>
+          <w:rFonts w:ascii="Cascadia Code" w:eastAsia="Times New Roman" w:hAnsi="Cascadia Code" w:cs="Cascadia Code"/>
+          <w:color w:val="D4D4D4"/>
+          <w:kern w:val="0"/>
+          <w:sz w:val="21"/>
+          <w:szCs w:val="21"/>
+          <w:lang w:eastAsia="hu-HU"/>
+          <w14:ligatures w14:val="none"/>
+        </w:rPr>
+        <w:t>lelek≤</w:t>
+      </w:r>
+      <w:r>
+        <w:rPr>
+          <w:rFonts w:ascii="Cascadia Code" w:eastAsia="Times New Roman" w:hAnsi="Cascadia Code" w:cs="Cascadia Code"/>
+          <w:color w:val="B5CEA8"/>
+          <w:kern w:val="0"/>
+          <w:sz w:val="21"/>
+          <w:szCs w:val="21"/>
+          <w:lang w:eastAsia="hu-HU"/>
+          <w14:ligatures w14:val="none"/>
+        </w:rPr>
+        <w:t>200000</w:t>
+      </w:r>
+      <w:r>
+        <w:rPr>
+          <w:rFonts w:ascii="Cascadia Code" w:eastAsia="Times New Roman" w:hAnsi="Cascadia Code" w:cs="Cascadia Code"/>
+          <w:color w:val="DCDCDC"/>
+          <w:kern w:val="0"/>
+          <w:sz w:val="21"/>
+          <w:szCs w:val="21"/>
+          <w:lang w:eastAsia="hu-HU"/>
+          <w14:ligatures w14:val="none"/>
+        </w:rPr>
+        <w:t>)</w:t>
+      </w:r>
+      <w:r>
+        <w:rPr>
+          <w:rFonts w:ascii="Cascadia Code" w:eastAsia="Times New Roman" w:hAnsi="Cascadia Code" w:cs="Cascadia Code"/>
+          <w:color w:val="D4D4D4"/>
+          <w:kern w:val="0"/>
+          <w:sz w:val="21"/>
+          <w:szCs w:val="21"/>
+          <w:lang w:eastAsia="hu-HU"/>
+          <w14:ligatures w14:val="none"/>
+        </w:rPr>
+        <w:t xml:space="preserve"> és </w:t>
+      </w:r>
+      <w:r>
+        <w:rPr>
+          <w:rFonts w:ascii="Cambria Math" w:eastAsia="Times New Roman" w:hAnsi="Cambria Math" w:cs="Cambria Math"/>
+          <w:color w:val="D4D4D4"/>
+          <w:kern w:val="0"/>
+          <w:sz w:val="21"/>
+          <w:szCs w:val="21"/>
+          <w:lang w:eastAsia="hu-HU"/>
+          <w14:ligatures w14:val="none"/>
+        </w:rPr>
+        <w:t>∀</w:t>
+      </w:r>
+      <w:r>
+        <w:rPr>
+          <w:rFonts w:ascii="Cascadia Code" w:eastAsia="Times New Roman" w:hAnsi="Cascadia Code" w:cs="Cascadia Code"/>
+          <w:color w:val="D4D4D4"/>
+          <w:kern w:val="0"/>
+          <w:sz w:val="21"/>
+          <w:szCs w:val="21"/>
+          <w:lang w:eastAsia="hu-HU"/>
+          <w14:ligatures w14:val="none"/>
+        </w:rPr>
+        <w:t>i</w:t>
+      </w:r>
+      <w:r>
+        <w:rPr>
+          <w:rFonts w:ascii="Cambria Math" w:eastAsia="Times New Roman" w:hAnsi="Cambria Math" w:cs="Cambria Math"/>
+          <w:color w:val="D4D4D4"/>
+          <w:kern w:val="0"/>
+          <w:sz w:val="21"/>
+          <w:szCs w:val="21"/>
+          <w:lang w:eastAsia="hu-HU"/>
+          <w14:ligatures w14:val="none"/>
+        </w:rPr>
+        <w:t>∈</w:t>
+      </w:r>
+      <w:r>
+        <w:rPr>
+          <w:rFonts w:ascii="Cascadia Code" w:eastAsia="Times New Roman" w:hAnsi="Cascadia Code" w:cs="Cascadia Code"/>
+          <w:color w:val="DCDCDC"/>
+          <w:kern w:val="0"/>
+          <w:sz w:val="21"/>
+          <w:szCs w:val="21"/>
+          <w:lang w:eastAsia="hu-HU"/>
+          <w14:ligatures w14:val="none"/>
+        </w:rPr>
+        <w:t>[</w:t>
+      </w:r>
+      <w:r>
+        <w:rPr>
+          <w:rFonts w:ascii="Cascadia Code" w:eastAsia="Times New Roman" w:hAnsi="Cascadia Code" w:cs="Cascadia Code"/>
+          <w:color w:val="B5CEA8"/>
+          <w:kern w:val="0"/>
+          <w:sz w:val="21"/>
+          <w:szCs w:val="21"/>
+          <w:lang w:eastAsia="hu-HU"/>
+          <w14:ligatures w14:val="none"/>
+        </w:rPr>
+        <w:t>1</w:t>
+      </w:r>
+      <w:r>
+        <w:rPr>
+          <w:rFonts w:ascii="Cascadia Code" w:eastAsia="Times New Roman" w:hAnsi="Cascadia Code" w:cs="Cascadia Code"/>
+          <w:color w:val="DCDCDC"/>
+          <w:kern w:val="0"/>
+          <w:sz w:val="21"/>
+          <w:szCs w:val="21"/>
+          <w:lang w:eastAsia="hu-HU"/>
+          <w14:ligatures w14:val="none"/>
+        </w:rPr>
+        <w:t>..</w:t>
+      </w:r>
+      <w:r>
+        <w:rPr>
+          <w:rFonts w:ascii="Cascadia Code" w:eastAsia="Times New Roman" w:hAnsi="Cascadia Code" w:cs="Cascadia Code"/>
+          <w:color w:val="D4D4D4"/>
+          <w:kern w:val="0"/>
+          <w:sz w:val="21"/>
+          <w:szCs w:val="21"/>
+          <w:lang w:eastAsia="hu-HU"/>
+          <w14:ligatures w14:val="none"/>
+        </w:rPr>
+        <w:t>n</w:t>
+      </w:r>
+      <w:r>
+        <w:rPr>
+          <w:rFonts w:ascii="Cascadia Code" w:eastAsia="Times New Roman" w:hAnsi="Cascadia Code" w:cs="Cascadia Code"/>
+          <w:color w:val="DCDCDC"/>
+          <w:kern w:val="0"/>
+          <w:sz w:val="21"/>
+          <w:szCs w:val="21"/>
+          <w:lang w:eastAsia="hu-HU"/>
+          <w14:ligatures w14:val="none"/>
+        </w:rPr>
+        <w:t>]:(</w:t>
+      </w:r>
+      <w:r>
+        <w:rPr>
+          <w:rFonts w:ascii="Cascadia Code" w:eastAsia="Times New Roman" w:hAnsi="Cascadia Code" w:cs="Cascadia Code"/>
+          <w:color w:val="B5CEA8"/>
+          <w:kern w:val="0"/>
+          <w:sz w:val="21"/>
+          <w:szCs w:val="21"/>
+          <w:lang w:eastAsia="hu-HU"/>
+          <w14:ligatures w14:val="none"/>
+        </w:rPr>
+        <w:t>1</w:t>
+      </w:r>
+      <w:r>
+        <w:rPr>
+          <w:rFonts w:ascii="Cascadia Code" w:eastAsia="Times New Roman" w:hAnsi="Cascadia Code" w:cs="Cascadia Code"/>
+          <w:color w:val="D4D4D4"/>
+          <w:kern w:val="0"/>
+          <w:sz w:val="21"/>
+          <w:szCs w:val="21"/>
+          <w:lang w:eastAsia="hu-HU"/>
+          <w14:ligatures w14:val="none"/>
+        </w:rPr>
+        <w:t>≤telepulesek</w:t>
+      </w:r>
+      <w:r>
+        <w:rPr>
+          <w:rFonts w:ascii="Cascadia Code" w:eastAsia="Times New Roman" w:hAnsi="Cascadia Code" w:cs="Cascadia Code"/>
+          <w:color w:val="DCDCDC"/>
+          <w:kern w:val="0"/>
+          <w:sz w:val="21"/>
+          <w:szCs w:val="21"/>
+          <w:lang w:eastAsia="hu-HU"/>
+          <w14:ligatures w14:val="none"/>
+        </w:rPr>
+        <w:t>[</w:t>
+      </w:r>
+      <w:r>
+        <w:rPr>
+          <w:rFonts w:ascii="Cascadia Code" w:eastAsia="Times New Roman" w:hAnsi="Cascadia Code" w:cs="Cascadia Code"/>
+          <w:color w:val="D4D4D4"/>
+          <w:kern w:val="0"/>
+          <w:sz w:val="21"/>
+          <w:szCs w:val="21"/>
+          <w:lang w:eastAsia="hu-HU"/>
+          <w14:ligatures w14:val="none"/>
+        </w:rPr>
+        <w:t>i</w:t>
+      </w:r>
+      <w:r>
+        <w:rPr>
+          <w:rFonts w:ascii="Cascadia Code" w:eastAsia="Times New Roman" w:hAnsi="Cascadia Code" w:cs="Cascadia Code"/>
+          <w:color w:val="DCDCDC"/>
+          <w:kern w:val="0"/>
+          <w:sz w:val="21"/>
+          <w:szCs w:val="21"/>
+          <w:lang w:eastAsia="hu-HU"/>
+          <w14:ligatures w14:val="none"/>
+        </w:rPr>
+        <w:t>].</w:t>
+      </w:r>
+      <w:r>
+        <w:rPr>
+          <w:rFonts w:ascii="Cascadia Code" w:eastAsia="Times New Roman" w:hAnsi="Cascadia Code" w:cs="Cascadia Code"/>
+          <w:color w:val="D4D4D4"/>
+          <w:kern w:val="0"/>
+          <w:sz w:val="21"/>
+          <w:szCs w:val="21"/>
+          <w:lang w:eastAsia="hu-HU"/>
+          <w14:ligatures w14:val="none"/>
+        </w:rPr>
+        <w:t>jelentkezok≤</w:t>
+      </w:r>
+      <w:r>
+        <w:rPr>
+          <w:rFonts w:ascii="Cascadia Code" w:eastAsia="Times New Roman" w:hAnsi="Cascadia Code" w:cs="Cascadia Code"/>
+          <w:color w:val="B5CEA8"/>
+          <w:kern w:val="0"/>
+          <w:sz w:val="21"/>
+          <w:szCs w:val="21"/>
+          <w:lang w:eastAsia="hu-HU"/>
+          <w14:ligatures w14:val="none"/>
+        </w:rPr>
+        <w:t>10000</w:t>
+      </w:r>
+      <w:r>
+        <w:rPr>
+          <w:rFonts w:ascii="Cascadia Code" w:eastAsia="Times New Roman" w:hAnsi="Cascadia Code" w:cs="Cascadia Code"/>
+          <w:color w:val="DCDCDC"/>
+          <w:kern w:val="0"/>
+          <w:sz w:val="21"/>
+          <w:szCs w:val="21"/>
+          <w:lang w:eastAsia="hu-HU"/>
+          <w14:ligatures w14:val="none"/>
+        </w:rPr>
+        <w:t>)</w:t>
+      </w:r>
+    </w:p>
+    <w:p>
+      <w:pPr>
+        <w:shd w:val="clear" w:color="auto" w:fill="1E1E1E"/>
+        <w:spacing w:after="0" w:line="285" w:lineRule="atLeast"/>
+        <w:jc w:val="left"/>
+        <w:rPr>
+          <w:rFonts w:ascii="Cascadia Code" w:eastAsia="Times New Roman" w:hAnsi="Cascadia Code" w:cs="Cascadia Code"/>
+          <w:color w:val="D4D4D4"/>
+          <w:kern w:val="0"/>
+          <w:sz w:val="21"/>
+          <w:szCs w:val="21"/>
+          <w:lang w:eastAsia="hu-HU"/>
+          <w14:ligatures w14:val="none"/>
+        </w:rPr>
+      </w:pPr>
+      <w:proofErr w:type="spellStart"/>
+      <w:r>
+        <w:rPr>
+          <w:rFonts w:ascii="Cascadia Code" w:eastAsia="Times New Roman" w:hAnsi="Cascadia Code" w:cs="Cascadia Code"/>
+          <w:b/>
+          <w:bCs/>
+          <w:color w:val="74B0DF"/>
+          <w:kern w:val="0"/>
+          <w:sz w:val="21"/>
+          <w:szCs w:val="21"/>
+          <w:lang w:eastAsia="hu-HU"/>
+          <w14:ligatures w14:val="none"/>
+        </w:rPr>
+        <w:t>Uf</w:t>
+      </w:r>
+      <w:proofErr w:type="spellEnd"/>
+      <w:r>
+        <w:rPr>
+          <w:rFonts w:ascii="Cascadia Code" w:eastAsia="Times New Roman" w:hAnsi="Cascadia Code" w:cs="Cascadia Code"/>
+          <w:b/>
+          <w:bCs/>
+          <w:color w:val="74B0DF"/>
+          <w:kern w:val="0"/>
+          <w:sz w:val="21"/>
+          <w:szCs w:val="21"/>
+          <w:lang w:eastAsia="hu-HU"/>
+          <w14:ligatures w14:val="none"/>
+        </w:rPr>
+        <w:t>:</w:t>
+      </w:r>
+      <w:r>
+        <w:rPr>
+          <w:rFonts w:ascii="Cascadia Code" w:eastAsia="Times New Roman" w:hAnsi="Cascadia Code" w:cs="Cascadia Code"/>
+          <w:color w:val="D4D4D4"/>
+          <w:kern w:val="0"/>
+          <w:sz w:val="21"/>
+          <w:szCs w:val="21"/>
+          <w:lang w:eastAsia="hu-HU"/>
+          <w14:ligatures w14:val="none"/>
+        </w:rPr>
+        <w:t xml:space="preserve"> </w:t>
+      </w:r>
+      <w:proofErr w:type="spellStart"/>
+      <w:r>
+        <w:rPr>
+          <w:rFonts w:ascii="Cascadia Code" w:eastAsia="Times New Roman" w:hAnsi="Cascadia Code" w:cs="Cascadia Code"/>
+          <w:color w:val="D4D4D4"/>
+          <w:kern w:val="0"/>
+          <w:sz w:val="21"/>
+          <w:szCs w:val="21"/>
+          <w:lang w:eastAsia="hu-HU"/>
+          <w14:ligatures w14:val="none"/>
+        </w:rPr>
+        <w:t>osszegzes</w:t>
+      </w:r>
+      <w:proofErr w:type="spellEnd"/>
+      <w:r>
+        <w:rPr>
+          <w:rFonts w:ascii="Cascadia Code" w:eastAsia="Times New Roman" w:hAnsi="Cascadia Code" w:cs="Cascadia Code"/>
+          <w:color w:val="D4D4D4"/>
+          <w:kern w:val="0"/>
+          <w:sz w:val="21"/>
+          <w:szCs w:val="21"/>
+          <w:lang w:eastAsia="hu-HU"/>
+          <w14:ligatures w14:val="none"/>
+        </w:rPr>
+        <w:t xml:space="preserve"> = </w:t>
       </w:r>
       <w:r>
         <w:rPr>
@@ -2351,22 +3057,7 @@
           <w:lang w:eastAsia="hu-HU"/>
           <w14:ligatures w14:val="none"/>
         </w:rPr>
-        <w:t xml:space="preserve"> </w:t>
-      </w:r>
-      <w:bookmarkStart w:id="0" w:name="_Hlk183720020"/>
-      <w:r>
-        <w:rPr>
-          <w:rFonts w:ascii="Cascadia Code" w:eastAsia="Times New Roman" w:hAnsi="Cascadia Code" w:cs="Cascadia Code"/>
-          <w:b/>
-          <w:bCs/>
-          <w:color w:val="569CD6"/>
-          <w:kern w:val="0"/>
-          <w:sz w:val="21"/>
-          <w:szCs w:val="21"/>
-          <w:lang w:eastAsia="hu-HU"/>
-          <w14:ligatures w14:val="none"/>
-        </w:rPr>
-        <w:t>SZUMMA</w:t>
+        <w:t xml:space="preserve"> sum</w:t>
       </w:r>
       <w:r>
         <w:rPr>
@@ -2390,188 +3081,7 @@
           <w:lang w:eastAsia="hu-HU"/>
           <w14:ligatures w14:val="none"/>
         </w:rPr>
-        <w:t>j=</w:t>
-      </w:r>
-      <w:r>
-        <w:rPr>
-          <w:rFonts w:ascii="Cascadia Code" w:eastAsia="Times New Roman" w:hAnsi="Cascadia Code" w:cs="Cascadia Code"/>
-          <w:color w:val="B5CEA8"/>
-          <w:kern w:val="0"/>
-          <w:sz w:val="21"/>
-          <w:szCs w:val="21"/>
-          <w:lang w:eastAsia="hu-HU"/>
-          <w14:ligatures w14:val="none"/>
-        </w:rPr>
-        <w:t>1</w:t>
-      </w:r>
-      <w:r>
-        <w:rPr>
-          <w:rFonts w:ascii="Cascadia Code" w:eastAsia="Times New Roman" w:hAnsi="Cascadia Code" w:cs="Cascadia Code"/>
-          <w:color w:val="DCDCDC"/>
-          <w:kern w:val="0"/>
-          <w:sz w:val="21"/>
-          <w:szCs w:val="21"/>
-          <w:lang w:eastAsia="hu-HU"/>
-          <w14:ligatures w14:val="none"/>
-        </w:rPr>
-        <w:t>..</w:t>
-      </w:r>
-      <w:r>
-        <w:rPr>
-          <w:rFonts w:ascii="Cascadia Code" w:eastAsia="Times New Roman" w:hAnsi="Cascadia Code" w:cs="Cascadia Code"/>
-          <w:color w:val="D4D4D4"/>
-          <w:kern w:val="0"/>
-          <w:sz w:val="21"/>
-          <w:szCs w:val="21"/>
-          <w:lang w:eastAsia="hu-HU"/>
-          <w14:ligatures w14:val="none"/>
-        </w:rPr>
-        <w:t>n</w:t>
-      </w:r>
-      <w:r>
-        <w:rPr>
-          <w:rFonts w:ascii="Cascadia Code" w:eastAsia="Times New Roman" w:hAnsi="Cascadia Code" w:cs="Cascadia Code"/>
-          <w:color w:val="DCDCDC"/>
-          <w:kern w:val="0"/>
-          <w:sz w:val="21"/>
-          <w:szCs w:val="21"/>
-          <w:lang w:eastAsia="hu-HU"/>
-          <w14:ligatures w14:val="none"/>
-        </w:rPr>
-        <w:t>,</w:t>
-      </w:r>
-      <w:bookmarkStart w:id="1" w:name="_Hlk183720221"/>
-      <w:r>
-        <w:rPr>
-          <w:rFonts w:ascii="Cascadia Code" w:eastAsia="Times New Roman" w:hAnsi="Cascadia Code" w:cs="Cascadia Code"/>
-          <w:color w:val="D4D4D4"/>
-          <w:kern w:val="0"/>
-          <w:sz w:val="21"/>
-          <w:szCs w:val="21"/>
-          <w:lang w:eastAsia="hu-HU"/>
-          <w14:ligatures w14:val="none"/>
-        </w:rPr>
-        <w:t>telepulesek</w:t>
-      </w:r>
-      <w:r>
-        <w:rPr>
-          <w:rFonts w:ascii="Cascadia Code" w:eastAsia="Times New Roman" w:hAnsi="Cascadia Code" w:cs="Cascadia Code"/>
-          <w:color w:val="DCDCDC"/>
-          <w:kern w:val="0"/>
-          <w:sz w:val="21"/>
-          <w:szCs w:val="21"/>
-          <w:lang w:eastAsia="hu-HU"/>
-          <w14:ligatures w14:val="none"/>
-        </w:rPr>
-        <w:t>[</w:t>
-      </w:r>
-      <w:r>
-        <w:rPr>
-          <w:rFonts w:ascii="Cascadia Code" w:eastAsia="Times New Roman" w:hAnsi="Cascadia Code" w:cs="Cascadia Code"/>
-          <w:color w:val="D4D4D4"/>
-          <w:kern w:val="0"/>
-          <w:sz w:val="21"/>
-          <w:szCs w:val="21"/>
-          <w:lang w:eastAsia="hu-HU"/>
-          <w14:ligatures w14:val="none"/>
-        </w:rPr>
-        <w:t>j</w:t>
-      </w:r>
-      <w:r>
-        <w:rPr>
-          <w:rFonts w:ascii="Cascadia Code" w:eastAsia="Times New Roman" w:hAnsi="Cascadia Code" w:cs="Cascadia Code"/>
-          <w:color w:val="DCDCDC"/>
-          <w:kern w:val="0"/>
-          <w:sz w:val="21"/>
-          <w:szCs w:val="21"/>
-          <w:lang w:eastAsia="hu-HU"/>
-          <w14:ligatures w14:val="none"/>
-        </w:rPr>
-        <w:t>].</w:t>
-      </w:r>
-      <w:r>
-        <w:rPr>
-          <w:rFonts w:ascii="Cascadia Code" w:eastAsia="Times New Roman" w:hAnsi="Cascadia Code" w:cs="Cascadia Code"/>
-          <w:color w:val="D4D4D4"/>
-          <w:kern w:val="0"/>
-          <w:sz w:val="21"/>
-          <w:szCs w:val="21"/>
-          <w:lang w:eastAsia="hu-HU"/>
-          <w14:ligatures w14:val="none"/>
-        </w:rPr>
-        <w:t>jelentkezok</w:t>
-      </w:r>
-      <w:r>
-        <w:rPr>
-          <w:rFonts w:ascii="Cascadia Code" w:eastAsia="Times New Roman" w:hAnsi="Cascadia Code" w:cs="Cascadia Code"/>
-          <w:color w:val="DCDCDC"/>
-          <w:kern w:val="0"/>
-          <w:sz w:val="21"/>
-          <w:szCs w:val="21"/>
-          <w:lang w:eastAsia="hu-HU"/>
-          <w14:ligatures w14:val="none"/>
-        </w:rPr>
-        <w:t>,</w:t>
-      </w:r>
-      <w:r>
-        <w:rPr>
-          <w:rFonts w:ascii="Cascadia Code" w:eastAsia="Times New Roman" w:hAnsi="Cascadia Code" w:cs="Cascadia Code"/>
-          <w:color w:val="D4D4D4"/>
-          <w:kern w:val="0"/>
-          <w:sz w:val="21"/>
-          <w:szCs w:val="21"/>
-          <w:lang w:eastAsia="hu-HU"/>
-          <w14:ligatures w14:val="none"/>
-        </w:rPr>
-        <w:t>csoport</w:t>
-      </w:r>
-      <w:r>
-        <w:rPr>
-          <w:rFonts w:ascii="Cascadia Code" w:eastAsia="Times New Roman" w:hAnsi="Cascadia Code" w:cs="Cascadia Code"/>
-          <w:color w:val="DCDCDC"/>
-          <w:kern w:val="0"/>
-          <w:sz w:val="21"/>
-          <w:szCs w:val="21"/>
-          <w:lang w:eastAsia="hu-HU"/>
-          <w14:ligatures w14:val="none"/>
-        </w:rPr>
-        <w:t>(</w:t>
-      </w:r>
-      <w:r>
-        <w:rPr>
-          <w:rFonts w:ascii="Cascadia Code" w:eastAsia="Times New Roman" w:hAnsi="Cascadia Code" w:cs="Cascadia Code"/>
-          <w:color w:val="D4D4D4"/>
-          <w:kern w:val="0"/>
-          <w:sz w:val="21"/>
-          <w:szCs w:val="21"/>
-          <w:lang w:eastAsia="hu-HU"/>
-          <w14:ligatures w14:val="none"/>
-        </w:rPr>
-        <w:t>j</w:t>
-      </w:r>
-      <w:r>
-        <w:rPr>
-          <w:rFonts w:ascii="Cascadia Code" w:eastAsia="Times New Roman" w:hAnsi="Cascadia Code" w:cs="Cascadia Code"/>
-          <w:color w:val="DCDCDC"/>
-          <w:kern w:val="0"/>
-          <w:sz w:val="21"/>
-          <w:szCs w:val="21"/>
-          <w:lang w:eastAsia="hu-HU"/>
-          <w14:ligatures w14:val="none"/>
-        </w:rPr>
-        <w:t>)</w:t>
-      </w:r>
-      <w:r>
-        <w:rPr>
-          <w:rFonts w:ascii="Cascadia Code" w:eastAsia="Times New Roman" w:hAnsi="Cascadia Code" w:cs="Cascadia Code"/>
-          <w:color w:val="D4D4D4"/>
-          <w:kern w:val="0"/>
-          <w:sz w:val="21"/>
-          <w:szCs w:val="21"/>
-          <w:lang w:eastAsia="hu-HU"/>
-          <w14:ligatures w14:val="none"/>
-        </w:rPr>
-        <w:t>=i</w:t>
+        <w:t>i</w:t>
       </w:r>
       <w:r>
         <w:rPr>
@@ -2585,8 +3095,6 @@
         </w:rPr>
         <w:t>))</w:t>
       </w:r>
-      <w:bookmarkEnd w:id="0"/>
-      <w:bookmarkEnd w:id="1"/>
     </w:p>
     <w:p>
       <w:pPr>
@@ -2617,6 +3125,9 @@
     </w:p>
     <w:p>
       <w:r>
+        <w:rPr>
+          <w:noProof/>
+        </w:rPr>
         <w:lastRenderedPageBreak/>
         <w:drawing>
           <wp:inline distT="0" distB="0" distL="0" distR="0" wp14:anchorId="069561C3" wp14:editId="4409A593">
@@ -2671,16 +3182,39 @@
           <w:sz w:val="28"/>
           <w:szCs w:val="28"/>
         </w:rPr>
-        <w:t>Összegzés:</w:t>
+        <w:t>Feltételes ö</w:t>
+      </w:r>
+      <w:r>
+        <w:rPr>
+          <w:b/>
+          <w:bCs/>
+          <w:sz w:val="28"/>
+          <w:szCs w:val="28"/>
+        </w:rPr>
+        <w:t>sszegzés:</w:t>
       </w:r>
     </w:p>
     <w:p>
-      <w:r>
+      <w:pPr>
+        <w:rPr>
+          <w:b/>
+          <w:bCs/>
+          <w:sz w:val="28"/>
+          <w:szCs w:val="28"/>
+        </w:rPr>
+      </w:pPr>
+      <w:r>
+        <w:rPr>
+          <w:b/>
+          <w:bCs/>
+          <w:sz w:val="28"/>
+          <w:szCs w:val="28"/>
+        </w:rPr>
         <w:drawing>
-          <wp:inline distT="0" distB="0" distL="0" distR="0" wp14:anchorId="1D2EFDCC" wp14:editId="017ACE9D">
-            <wp:extent cx="5760720" cy="1360170"/>
-            <wp:effectExtent l="0" t="0" r="0" b="0"/>
-            <wp:docPr id="2064827710" name="Kép 1" descr="A képen szöveg, képernyőkép, Betűtípus, sor látható&#10;&#10;Automatikusan generált leírás"/>
+          <wp:inline distT="0" distB="0" distL="0" distR="0" wp14:anchorId="097FC805" wp14:editId="1B8A6363">
+            <wp:extent cx="3510618" cy="857138"/>
+            <wp:effectExtent l="0" t="0" r="0" b="635"/>
+            <wp:docPr id="808133521" name="Kép 1" descr="A képen szöveg, Betűtípus, fehér, nyugta látható&#10;&#10;Automatikusan generált leírás"/>
             <wp:cNvGraphicFramePr>
               <a:graphicFrameLocks xmlns:a="http://schemas.openxmlformats.org/drawingml/2006/main" noChangeAspect="1"/>
             </wp:cNvGraphicFramePr>
@@ -2688,7 +3222,7 @@
               <a:graphicData uri="http://schemas.openxmlformats.org/drawingml/2006/picture">
                 <pic:pic xmlns:pic="http://schemas.openxmlformats.org/drawingml/2006/picture">
                   <pic:nvPicPr>
-                    <pic:cNvPr id="2064827710" name="Kép 1" descr="A képen szöveg, képernyőkép, Betűtípus, sor látható&#10;&#10;Automatikusan generált leírás"/>
+                    <pic:cNvPr id="808133521" name="Kép 1" descr="A képen szöveg, Betűtípus, fehér, nyugta látható&#10;&#10;Automatikusan generált leírás"/>
                     <pic:cNvPicPr/>
                   </pic:nvPicPr>
                   <pic:blipFill>
@@ -2700,7 +3234,7 @@
                   <pic:spPr>
                     <a:xfrm>
                       <a:off x="0" y="0"/>
-                      <a:ext cx="5760720" cy="1360170"/>
+                      <a:ext cx="3528454" cy="861493"/>
                     </a:xfrm>
                     <a:prstGeom prst="rect">
                       <a:avLst/>
@@ -2712,129 +3246,24 @@
           </wp:inline>
         </w:drawing>
       </w:r>
-    </w:p>
-    <w:p>
-      <w:pPr>
-        <w:pStyle w:val="Cmsor2"/>
-      </w:pPr>
-      <w:r>
-        <w:t>Visszavezetés</w:t>
-      </w:r>
-    </w:p>
-    <w:p>
-      <w:pPr>
+      <w:r>
+        <w:rPr>
+          <w:noProof/>
+        </w:rPr>
+        <w:t xml:space="preserve"> </w:t>
+      </w:r>
+      <w:r>
         <w:rPr>
           <w:b/>
           <w:bCs/>
-          <w:sz w:val="24"/>
-          <w:szCs w:val="24"/>
-        </w:rPr>
-      </w:pPr>
-      <w:r>
-        <w:rPr>
-          <w:b/>
-          <w:bCs/>
-          <w:sz w:val="24"/>
-          <w:szCs w:val="24"/>
-        </w:rPr>
-        <w:t>Másolás:</w:t>
-      </w:r>
-    </w:p>
-    <w:p>
-      <w:r>
-        <w:t>y ~ osszegzes</w:t>
-      </w:r>
-    </w:p>
-    <w:p>
-      <w:r>
-        <w:t>e ~ 1</w:t>
-      </w:r>
-    </w:p>
-    <w:p>
-      <w:r>
-        <w:t>u ~ 7</w:t>
-      </w:r>
-    </w:p>
-    <w:p>
-      <w:r>
-        <w:t xml:space="preserve">f(i) ~ </w:t>
-      </w:r>
-      <w:r>
-        <w:rPr>
-          <w:b/>
-          <w:bCs/>
-        </w:rPr>
-        <w:t>SZUMMA</w:t>
-      </w:r>
-      <w:r>
-        <w:t>(j=1..n,telepulesek[j].jelentkezok,csoport(j)=i)</w:t>
-      </w:r>
-    </w:p>
-    <w:p>
-      <w:pPr>
-        <w:rPr>
-          <w:b/>
-          <w:bCs/>
-          <w:sz w:val="24"/>
-          <w:szCs w:val="24"/>
-        </w:rPr>
-      </w:pPr>
-      <w:r>
-        <w:rPr>
-          <w:b/>
-          <w:bCs/>
-          <w:sz w:val="24"/>
-          <w:szCs w:val="24"/>
-        </w:rPr>
-        <w:t>Összegzés:</w:t>
-      </w:r>
-    </w:p>
-    <w:p>
-      <w:r>
-        <w:t>i ~ j</w:t>
-      </w:r>
-    </w:p>
-    <w:p>
-      <w:r>
-        <w:t>e ~ 1</w:t>
-      </w:r>
-    </w:p>
-    <w:p>
-      <w:r>
-        <w:t>u ~ n</w:t>
-      </w:r>
-    </w:p>
-    <w:p>
-      <w:r>
-        <w:t xml:space="preserve">f(i) ~ </w:t>
-      </w:r>
-      <w:r>
-        <w:t>telepulesek[j].jelentkezok,csoport(j)=i</w:t>
-      </w:r>
-    </w:p>
-    <w:p>
-      <w:pPr>
-        <w:pStyle w:val="Cmsor2"/>
-        <w:rPr>
-          <w:rStyle w:val="Hiperhivatkozs"/>
-        </w:rPr>
-      </w:pPr>
-      <w:hyperlink r:id="rId13" w:history="1">
-        <w:r>
-          <w:rPr>
-            <w:rStyle w:val="Hiperhivatkozs"/>
-          </w:rPr>
-          <w:t>Algoritmus</w:t>
-        </w:r>
-      </w:hyperlink>
-    </w:p>
-    <w:p>
-      <w:r>
+          <w:sz w:val="28"/>
+          <w:szCs w:val="28"/>
+        </w:rPr>
         <w:drawing>
-          <wp:inline distT="0" distB="0" distL="0" distR="0" wp14:anchorId="72C17D6C" wp14:editId="1FFDD98A">
-            <wp:extent cx="6454775" cy="812800"/>
-            <wp:effectExtent l="0" t="0" r="3175" b="6350"/>
-            <wp:docPr id="629417070" name="Kép 1"/>
+          <wp:inline distT="0" distB="0" distL="0" distR="0" wp14:anchorId="507723E9" wp14:editId="0239709E">
+            <wp:extent cx="2171812" cy="933498"/>
+            <wp:effectExtent l="0" t="0" r="0" b="0"/>
+            <wp:docPr id="864410020" name="Kép 1" descr="A képen szöveg, Betűtípus, sor, képernyőkép látható&#10;&#10;Automatikusan generált leírás"/>
             <wp:cNvGraphicFramePr>
               <a:graphicFrameLocks xmlns:a="http://schemas.openxmlformats.org/drawingml/2006/main" noChangeAspect="1"/>
             </wp:cNvGraphicFramePr>
@@ -2842,11 +3271,11 @@
               <a:graphicData uri="http://schemas.openxmlformats.org/drawingml/2006/picture">
                 <pic:pic xmlns:pic="http://schemas.openxmlformats.org/drawingml/2006/picture">
                   <pic:nvPicPr>
-                    <pic:cNvPr id="629417070" name=""/>
+                    <pic:cNvPr id="864410020" name="Kép 1" descr="A képen szöveg, Betűtípus, sor, képernyőkép látható&#10;&#10;Automatikusan generált leírás"/>
                     <pic:cNvPicPr/>
                   </pic:nvPicPr>
                   <pic:blipFill>
-                    <a:blip r:embed="rId14"/>
+                    <a:blip r:embed="rId13"/>
                     <a:stretch>
                       <a:fillRect/>
                     </a:stretch>
@@ -2854,7 +3283,7 @@
                   <pic:spPr>
                     <a:xfrm>
                       <a:off x="0" y="0"/>
-                      <a:ext cx="6461100" cy="813596"/>
+                      <a:ext cx="2171812" cy="933498"/>
                     </a:xfrm>
                     <a:prstGeom prst="rect">
                       <a:avLst/>
@@ -2868,13 +3297,176 @@
       </w:r>
     </w:p>
     <w:p>
-      <w:r>
-        <w:lastRenderedPageBreak/>
+      <w:pPr>
+        <w:pStyle w:val="Cmsor2"/>
+      </w:pPr>
+      <w:r>
+        <w:t>Visszavezetés</w:t>
+      </w:r>
+    </w:p>
+    <w:p>
+      <w:pPr>
+        <w:rPr>
+          <w:b/>
+          <w:bCs/>
+          <w:sz w:val="24"/>
+          <w:szCs w:val="24"/>
+        </w:rPr>
+      </w:pPr>
+      <w:r>
+        <w:rPr>
+          <w:b/>
+          <w:bCs/>
+          <w:sz w:val="24"/>
+          <w:szCs w:val="24"/>
+        </w:rPr>
+        <w:t>Másolás:</w:t>
+      </w:r>
+    </w:p>
+    <w:p>
+      <w:r>
+        <w:t xml:space="preserve">y ~ </w:t>
+      </w:r>
+      <w:proofErr w:type="spellStart"/>
+      <w:r>
+        <w:t>osszegzes</w:t>
+      </w:r>
+      <w:proofErr w:type="spellEnd"/>
+    </w:p>
+    <w:p>
+      <w:r>
+        <w:t>e ~ 1</w:t>
+      </w:r>
+    </w:p>
+    <w:p>
+      <w:r>
+        <w:t>u ~ 7</w:t>
+      </w:r>
+    </w:p>
+    <w:p>
+      <w:r>
+        <w:t xml:space="preserve">f(i) ~ </w:t>
+      </w:r>
+      <w:r>
+        <w:t>sum(i)</w:t>
+      </w:r>
+    </w:p>
+    <w:p>
+      <w:pPr>
+        <w:rPr>
+          <w:b/>
+          <w:bCs/>
+          <w:sz w:val="24"/>
+          <w:szCs w:val="24"/>
+        </w:rPr>
+      </w:pPr>
+      <w:r>
+        <w:rPr>
+          <w:b/>
+          <w:bCs/>
+          <w:sz w:val="24"/>
+          <w:szCs w:val="24"/>
+        </w:rPr>
+        <w:t>Összegzés:</w:t>
+      </w:r>
+    </w:p>
+    <w:p>
+      <w:r>
+        <w:t>s ~ sum</w:t>
+      </w:r>
+    </w:p>
+    <w:p>
+      <w:r>
+        <w:t>i ~ j</w:t>
+      </w:r>
+    </w:p>
+    <w:p>
+      <w:r>
+        <w:t>e ~ 1</w:t>
+      </w:r>
+    </w:p>
+    <w:p>
+      <w:r>
+        <w:t>u ~ n</w:t>
+      </w:r>
+    </w:p>
+    <w:p>
+      <w:r>
+        <w:t>f(i) ~</w:t>
+      </w:r>
+      <w:r>
+        <w:t xml:space="preserve"> </w:t>
+      </w:r>
+      <w:proofErr w:type="spellStart"/>
+      <w:r>
+        <w:t>telepulesek</w:t>
+      </w:r>
+      <w:proofErr w:type="spellEnd"/>
+      <w:r>
+        <w:t>[j].</w:t>
+      </w:r>
+      <w:proofErr w:type="spellStart"/>
+      <w:r>
+        <w:t>jelentkezok</w:t>
+      </w:r>
+      <w:proofErr w:type="spellEnd"/>
+    </w:p>
+    <w:p>
+      <w:r>
+        <w:t xml:space="preserve">T(i) ~ </w:t>
+      </w:r>
+      <w:r>
+        <w:t>csoport(j)=i</w:t>
+      </w:r>
+    </w:p>
+    <w:p>
+      <w:pPr>
+        <w:pStyle w:val="Cmsor2"/>
+        <w:rPr>
+          <w:color w:val="467886" w:themeColor="hyperlink"/>
+          <w:u w:val="single"/>
+        </w:rPr>
+      </w:pPr>
+      <w:hyperlink r:id="rId14" w:history="1">
+        <w:r>
+          <w:rPr>
+            <w:rStyle w:val="Hiperhivatkozs"/>
+          </w:rPr>
+          <w:t>Alg</w:t>
+        </w:r>
+        <w:r>
+          <w:rPr>
+            <w:rStyle w:val="Hiperhivatkozs"/>
+          </w:rPr>
+          <w:t>o</w:t>
+        </w:r>
+        <w:r>
+          <w:rPr>
+            <w:rStyle w:val="Hiperhivatkozs"/>
+          </w:rPr>
+          <w:t>ri</w:t>
+        </w:r>
+        <w:r>
+          <w:rPr>
+            <w:rStyle w:val="Hiperhivatkozs"/>
+          </w:rPr>
+          <w:t>t</w:t>
+        </w:r>
+        <w:r>
+          <w:rPr>
+            <w:rStyle w:val="Hiperhivatkozs"/>
+          </w:rPr>
+          <w:t>mus</w:t>
+        </w:r>
+      </w:hyperlink>
+    </w:p>
+    <w:p>
+      <w:r>
         <w:drawing>
-          <wp:inline distT="0" distB="0" distL="0" distR="0" wp14:anchorId="3377BB00" wp14:editId="60A239B0">
-            <wp:extent cx="5760720" cy="1910715"/>
+          <wp:inline distT="0" distB="0" distL="0" distR="0" wp14:anchorId="6C03444E" wp14:editId="654014BF">
+            <wp:extent cx="5760720" cy="332105"/>
             <wp:effectExtent l="0" t="0" r="0" b="0"/>
-            <wp:docPr id="1077199687" name="Kép 1" descr="A képen szöveg, képernyőkép, sor, Betűtípus látható&#10;&#10;Automatikusan generált leírás"/>
+            <wp:docPr id="1325762450" name="Kép 1"/>
             <wp:cNvGraphicFramePr>
               <a:graphicFrameLocks xmlns:a="http://schemas.openxmlformats.org/drawingml/2006/main" noChangeAspect="1"/>
             </wp:cNvGraphicFramePr>
@@ -2882,7 +3474,7 @@
               <a:graphicData uri="http://schemas.openxmlformats.org/drawingml/2006/picture">
                 <pic:pic xmlns:pic="http://schemas.openxmlformats.org/drawingml/2006/picture">
                   <pic:nvPicPr>
-                    <pic:cNvPr id="1077199687" name="Kép 1" descr="A képen szöveg, képernyőkép, sor, Betűtípus látható&#10;&#10;Automatikusan generált leírás"/>
+                    <pic:cNvPr id="1325762450" name=""/>
                     <pic:cNvPicPr/>
                   </pic:nvPicPr>
                   <pic:blipFill>
@@ -2894,7 +3486,7 @@
                   <pic:spPr>
                     <a:xfrm>
                       <a:off x="0" y="0"/>
-                      <a:ext cx="5760720" cy="1910715"/>
+                      <a:ext cx="5760720" cy="332105"/>
                     </a:xfrm>
                     <a:prstGeom prst="rect">
                       <a:avLst/>
@@ -2907,14 +3499,14 @@
         </w:drawing>
       </w:r>
     </w:p>
-    <w:p/>
     <w:p>
       <w:r>
+        <w:lastRenderedPageBreak/>
         <w:drawing>
-          <wp:inline distT="0" distB="0" distL="0" distR="0" wp14:anchorId="0F652B8C" wp14:editId="55E9C4CA">
-            <wp:extent cx="3343275" cy="1314450"/>
-            <wp:effectExtent l="0" t="0" r="9525" b="0"/>
-            <wp:docPr id="1451477960" name="Kép 1" descr="A képen szöveg, képernyőkép, Betűtípus, sor látható&#10;&#10;Automatikusan generált leírás"/>
+          <wp:inline distT="0" distB="0" distL="0" distR="0" wp14:anchorId="001D2EE6" wp14:editId="619C0611">
+            <wp:extent cx="5760720" cy="2143760"/>
+            <wp:effectExtent l="0" t="0" r="0" b="8890"/>
+            <wp:docPr id="1657882841" name="Kép 1" descr="A képen szöveg, képernyőkép, Betűtípus, sor látható&#10;&#10;Automatikusan generált leírás"/>
             <wp:cNvGraphicFramePr>
               <a:graphicFrameLocks xmlns:a="http://schemas.openxmlformats.org/drawingml/2006/main" noChangeAspect="1"/>
             </wp:cNvGraphicFramePr>
@@ -2922,7 +3514,7 @@
               <a:graphicData uri="http://schemas.openxmlformats.org/drawingml/2006/picture">
                 <pic:pic xmlns:pic="http://schemas.openxmlformats.org/drawingml/2006/picture">
                   <pic:nvPicPr>
-                    <pic:cNvPr id="1451477960" name="Kép 1" descr="A képen szöveg, képernyőkép, Betűtípus, sor látható&#10;&#10;Automatikusan generált leírás"/>
+                    <pic:cNvPr id="1657882841" name="Kép 1" descr="A képen szöveg, képernyőkép, Betűtípus, sor látható&#10;&#10;Automatikusan generált leírás"/>
                     <pic:cNvPicPr/>
                   </pic:nvPicPr>
                   <pic:blipFill>
@@ -2934,7 +3526,7 @@
                   <pic:spPr>
                     <a:xfrm>
                       <a:off x="0" y="0"/>
-                      <a:ext cx="3343275" cy="1314450"/>
+                      <a:ext cx="5760720" cy="2143760"/>
                     </a:xfrm>
                     <a:prstGeom prst="rect">
                       <a:avLst/>
@@ -2947,8 +3539,47 @@
         </w:drawing>
       </w:r>
     </w:p>
+    <w:p>
+      <w:r>
+        <w:drawing>
+          <wp:inline distT="0" distB="0" distL="0" distR="0" wp14:anchorId="55022EE8" wp14:editId="38222A95">
+            <wp:extent cx="3829050" cy="1314450"/>
+            <wp:effectExtent l="0" t="0" r="0" b="0"/>
+            <wp:docPr id="785249592" name="Kép 1" descr="A képen szöveg, képernyőkép, Betűtípus, szám látható&#10;&#10;Automatikusan generált leírás"/>
+            <wp:cNvGraphicFramePr>
+              <a:graphicFrameLocks xmlns:a="http://schemas.openxmlformats.org/drawingml/2006/main" noChangeAspect="1"/>
+            </wp:cNvGraphicFramePr>
+            <a:graphic xmlns:a="http://schemas.openxmlformats.org/drawingml/2006/main">
+              <a:graphicData uri="http://schemas.openxmlformats.org/drawingml/2006/picture">
+                <pic:pic xmlns:pic="http://schemas.openxmlformats.org/drawingml/2006/picture">
+                  <pic:nvPicPr>
+                    <pic:cNvPr id="785249592" name="Kép 1" descr="A képen szöveg, képernyőkép, Betűtípus, szám látható&#10;&#10;Automatikusan generált leírás"/>
+                    <pic:cNvPicPr/>
+                  </pic:nvPicPr>
+                  <pic:blipFill>
+                    <a:blip r:embed="rId17"/>
+                    <a:stretch>
+                      <a:fillRect/>
+                    </a:stretch>
+                  </pic:blipFill>
+                  <pic:spPr>
+                    <a:xfrm>
+                      <a:off x="0" y="0"/>
+                      <a:ext cx="3829050" cy="1314450"/>
+                    </a:xfrm>
+                    <a:prstGeom prst="rect">
+                      <a:avLst/>
+                    </a:prstGeom>
+                  </pic:spPr>
+                </pic:pic>
+              </a:graphicData>
+            </a:graphic>
+          </wp:inline>
+        </w:drawing>
+      </w:r>
+    </w:p>
     <w:sectPr>
-      <w:headerReference w:type="default" r:id="rId17"/>
+      <w:headerReference w:type="default" r:id="rId18"/>
       <w:pgSz w:w="11906" w:h="16838"/>
       <w:pgMar w:top="1417" w:right="1417" w:bottom="1417" w:left="1417" w:header="708" w:footer="708" w:gutter="0"/>
       <w:cols w:space="708"/>
@@ -3639,6 +4270,7 @@
   <w:style w:type="character" w:default="1" w:styleId="Bekezdsalapbettpusa">
     <w:name w:val="Default Paragraph Font"/>
     <w:uiPriority w:val="1"/>
+    <w:semiHidden/>
     <w:unhideWhenUsed/>
   </w:style>
   <w:style w:type="table" w:default="1" w:styleId="Normltblzat">

</xml_diff>